<commit_message>
nmv 20 06 2023
</commit_message>
<xml_diff>
--- a/TS-Padam/TS-2.1/TS 2.1 Malayalam Pada Paatam Corrections.docx
+++ b/TS-Padam/TS-2.1/TS 2.1 Malayalam Pada Paatam Corrections.docx
@@ -1,6 +1,6 @@
 
 <file path=word/document.xml><?xml version="1.0" encoding="utf-8"?>
-<w:document xmlns:wpc="http://schemas.microsoft.com/office/word/2010/wordprocessingCanvas" xmlns:cx="http://schemas.microsoft.com/office/drawing/2014/chartex" xmlns:cx1="http://schemas.microsoft.com/office/drawing/2015/9/8/chartex" xmlns:cx2="http://schemas.microsoft.com/office/drawing/2015/10/21/chartex" xmlns:cx3="http://schemas.microsoft.com/office/drawing/2016/5/9/chartex" xmlns:cx4="http://schemas.microsoft.com/office/drawing/2016/5/10/chartex" xmlns:cx5="http://schemas.microsoft.com/office/drawing/2016/5/11/chartex" xmlns:cx6="http://schemas.microsoft.com/office/drawing/2016/5/12/chartex" xmlns:cx7="http://schemas.microsoft.com/office/drawing/2016/5/13/chartex" xmlns:cx8="http://schemas.microsoft.com/office/drawing/2016/5/14/chartex" xmlns:mc="http://schemas.openxmlformats.org/markup-compatibility/2006" xmlns:aink="http://schemas.microsoft.com/office/drawing/2016/ink" xmlns:am3d="http://schemas.microsoft.com/office/drawing/2017/model3d" xmlns:o="urn:schemas-microsoft-com:office:office" xmlns:oel="http://schemas.microsoft.com/office/2019/extlst" xmlns:r="http://schemas.openxmlformats.org/officeDocument/2006/relationships" xmlns:m="http://schemas.openxmlformats.org/officeDocument/2006/math" xmlns:v="urn:schemas-microsoft-com:vml" xmlns:wp14="http://schemas.microsoft.com/office/word/2010/wordprocessingDrawing" xmlns:wp="http://schemas.openxmlformats.org/drawingml/2006/wordprocessingDrawing" xmlns:w10="urn:schemas-microsoft-com:office:word" xmlns:w="http://schemas.openxmlformats.org/wordprocessingml/2006/main" xmlns:w14="http://schemas.microsoft.com/office/word/2010/wordml" xmlns:w15="http://schemas.microsoft.com/office/word/2012/wordml" xmlns:w16cex="http://schemas.microsoft.com/office/word/2018/wordml/cex" xmlns:w16cid="http://schemas.microsoft.com/office/word/2016/wordml/cid" xmlns:w16="http://schemas.microsoft.com/office/word/2018/wordml" xmlns:w16du="http://schemas.microsoft.com/office/word/2023/wordml/word16du" xmlns:w16sdtdh="http://schemas.microsoft.com/office/word/2020/wordml/sdtdatahash" xmlns:w16se="http://schemas.microsoft.com/office/word/2015/wordml/symex" xmlns:wpg="http://schemas.microsoft.com/office/word/2010/wordprocessingGroup" xmlns:wpi="http://schemas.microsoft.com/office/word/2010/wordprocessingInk" xmlns:wne="http://schemas.microsoft.com/office/word/2006/wordml" xmlns:wps="http://schemas.microsoft.com/office/word/2010/wordprocessingShape" mc:Ignorable="w14 w15 w16se w16cid w16 w16cex w16sdtdh wp14">
+<w:document xmlns:wpc="http://schemas.microsoft.com/office/word/2010/wordprocessingCanvas" xmlns:cx="http://schemas.microsoft.com/office/drawing/2014/chartex" xmlns:cx1="http://schemas.microsoft.com/office/drawing/2015/9/8/chartex" xmlns:cx2="http://schemas.microsoft.com/office/drawing/2015/10/21/chartex" xmlns:cx3="http://schemas.microsoft.com/office/drawing/2016/5/9/chartex" xmlns:cx4="http://schemas.microsoft.com/office/drawing/2016/5/10/chartex" xmlns:cx5="http://schemas.microsoft.com/office/drawing/2016/5/11/chartex" xmlns:cx6="http://schemas.microsoft.com/office/drawing/2016/5/12/chartex" xmlns:cx7="http://schemas.microsoft.com/office/drawing/2016/5/13/chartex" xmlns:cx8="http://schemas.microsoft.com/office/drawing/2016/5/14/chartex" xmlns:mc="http://schemas.openxmlformats.org/markup-compatibility/2006" xmlns:aink="http://schemas.microsoft.com/office/drawing/2016/ink" xmlns:am3d="http://schemas.microsoft.com/office/drawing/2017/model3d" xmlns:o="urn:schemas-microsoft-com:office:office" xmlns:oel="http://schemas.microsoft.com/office/2019/extlst" xmlns:r="http://schemas.openxmlformats.org/officeDocument/2006/relationships" xmlns:m="http://schemas.openxmlformats.org/officeDocument/2006/math" xmlns:v="urn:schemas-microsoft-com:vml" xmlns:wp14="http://schemas.microsoft.com/office/word/2010/wordprocessingDrawing" xmlns:wp="http://schemas.openxmlformats.org/drawingml/2006/wordprocessingDrawing" xmlns:w10="urn:schemas-microsoft-com:office:word" xmlns:w="http://schemas.openxmlformats.org/wordprocessingml/2006/main" xmlns:w14="http://schemas.microsoft.com/office/word/2010/wordml" xmlns:w15="http://schemas.microsoft.com/office/word/2012/wordml" xmlns:w16cex="http://schemas.microsoft.com/office/word/2018/wordml/cex" xmlns:w16cid="http://schemas.microsoft.com/office/word/2016/wordml/cid" xmlns:w16="http://schemas.microsoft.com/office/word/2018/wordml" xmlns:w16sdtdh="http://schemas.microsoft.com/office/word/2020/wordml/sdtdatahash" xmlns:w16se="http://schemas.microsoft.com/office/word/2015/wordml/symex" xmlns:wpg="http://schemas.microsoft.com/office/word/2010/wordprocessingGroup" xmlns:wpi="http://schemas.microsoft.com/office/word/2010/wordprocessingInk" xmlns:wne="http://schemas.microsoft.com/office/word/2006/wordml" xmlns:wps="http://schemas.microsoft.com/office/word/2010/wordprocessingShape" mc:Ignorable="w14 w15 w16se w16cid w16 w16cex w16sdtdh wp14">
   <w:body>
     <w:p>
       <w:pPr>
@@ -10745,7 +10745,7 @@
 </file>
 
 <file path=word/endnotes.xml><?xml version="1.0" encoding="utf-8"?>
-<w:endnotes xmlns:wpc="http://schemas.microsoft.com/office/word/2010/wordprocessingCanvas" xmlns:cx="http://schemas.microsoft.com/office/drawing/2014/chartex" xmlns:cx1="http://schemas.microsoft.com/office/drawing/2015/9/8/chartex" xmlns:cx2="http://schemas.microsoft.com/office/drawing/2015/10/21/chartex" xmlns:cx3="http://schemas.microsoft.com/office/drawing/2016/5/9/chartex" xmlns:cx4="http://schemas.microsoft.com/office/drawing/2016/5/10/chartex" xmlns:cx5="http://schemas.microsoft.com/office/drawing/2016/5/11/chartex" xmlns:cx6="http://schemas.microsoft.com/office/drawing/2016/5/12/chartex" xmlns:cx7="http://schemas.microsoft.com/office/drawing/2016/5/13/chartex" xmlns:cx8="http://schemas.microsoft.com/office/drawing/2016/5/14/chartex" xmlns:mc="http://schemas.openxmlformats.org/markup-compatibility/2006" xmlns:aink="http://schemas.microsoft.com/office/drawing/2016/ink" xmlns:am3d="http://schemas.microsoft.com/office/drawing/2017/model3d" xmlns:o="urn:schemas-microsoft-com:office:office" xmlns:oel="http://schemas.microsoft.com/office/2019/extlst" xmlns:r="http://schemas.openxmlformats.org/officeDocument/2006/relationships" xmlns:m="http://schemas.openxmlformats.org/officeDocument/2006/math" xmlns:v="urn:schemas-microsoft-com:vml" xmlns:wp14="http://schemas.microsoft.com/office/word/2010/wordprocessingDrawing" xmlns:wp="http://schemas.openxmlformats.org/drawingml/2006/wordprocessingDrawing" xmlns:w10="urn:schemas-microsoft-com:office:word" xmlns:w="http://schemas.openxmlformats.org/wordprocessingml/2006/main" xmlns:w14="http://schemas.microsoft.com/office/word/2010/wordml" xmlns:w15="http://schemas.microsoft.com/office/word/2012/wordml" xmlns:w16cex="http://schemas.microsoft.com/office/word/2018/wordml/cex" xmlns:w16cid="http://schemas.microsoft.com/office/word/2016/wordml/cid" xmlns:w16="http://schemas.microsoft.com/office/word/2018/wordml" xmlns:w16du="http://schemas.microsoft.com/office/word/2023/wordml/word16du" xmlns:w16sdtdh="http://schemas.microsoft.com/office/word/2020/wordml/sdtdatahash" xmlns:w16se="http://schemas.microsoft.com/office/word/2015/wordml/symex" xmlns:wpg="http://schemas.microsoft.com/office/word/2010/wordprocessingGroup" xmlns:wpi="http://schemas.microsoft.com/office/word/2010/wordprocessingInk" xmlns:wne="http://schemas.microsoft.com/office/word/2006/wordml" xmlns:wps="http://schemas.microsoft.com/office/word/2010/wordprocessingShape" mc:Ignorable="w14 w15 w16se w16cid w16 w16cex w16sdtdh wp14">
+<w:endnotes xmlns:wpc="http://schemas.microsoft.com/office/word/2010/wordprocessingCanvas" xmlns:cx="http://schemas.microsoft.com/office/drawing/2014/chartex" xmlns:cx1="http://schemas.microsoft.com/office/drawing/2015/9/8/chartex" xmlns:cx2="http://schemas.microsoft.com/office/drawing/2015/10/21/chartex" xmlns:cx3="http://schemas.microsoft.com/office/drawing/2016/5/9/chartex" xmlns:cx4="http://schemas.microsoft.com/office/drawing/2016/5/10/chartex" xmlns:cx5="http://schemas.microsoft.com/office/drawing/2016/5/11/chartex" xmlns:cx6="http://schemas.microsoft.com/office/drawing/2016/5/12/chartex" xmlns:cx7="http://schemas.microsoft.com/office/drawing/2016/5/13/chartex" xmlns:cx8="http://schemas.microsoft.com/office/drawing/2016/5/14/chartex" xmlns:mc="http://schemas.openxmlformats.org/markup-compatibility/2006" xmlns:aink="http://schemas.microsoft.com/office/drawing/2016/ink" xmlns:am3d="http://schemas.microsoft.com/office/drawing/2017/model3d" xmlns:o="urn:schemas-microsoft-com:office:office" xmlns:oel="http://schemas.microsoft.com/office/2019/extlst" xmlns:r="http://schemas.openxmlformats.org/officeDocument/2006/relationships" xmlns:m="http://schemas.openxmlformats.org/officeDocument/2006/math" xmlns:v="urn:schemas-microsoft-com:vml" xmlns:wp14="http://schemas.microsoft.com/office/word/2010/wordprocessingDrawing" xmlns:wp="http://schemas.openxmlformats.org/drawingml/2006/wordprocessingDrawing" xmlns:w10="urn:schemas-microsoft-com:office:word" xmlns:w="http://schemas.openxmlformats.org/wordprocessingml/2006/main" xmlns:w14="http://schemas.microsoft.com/office/word/2010/wordml" xmlns:w15="http://schemas.microsoft.com/office/word/2012/wordml" xmlns:w16cex="http://schemas.microsoft.com/office/word/2018/wordml/cex" xmlns:w16cid="http://schemas.microsoft.com/office/word/2016/wordml/cid" xmlns:w16="http://schemas.microsoft.com/office/word/2018/wordml" xmlns:w16sdtdh="http://schemas.microsoft.com/office/word/2020/wordml/sdtdatahash" xmlns:w16se="http://schemas.microsoft.com/office/word/2015/wordml/symex" xmlns:wpg="http://schemas.microsoft.com/office/word/2010/wordprocessingGroup" xmlns:wpi="http://schemas.microsoft.com/office/word/2010/wordprocessingInk" xmlns:wne="http://schemas.microsoft.com/office/word/2006/wordml" xmlns:wps="http://schemas.microsoft.com/office/word/2010/wordprocessingShape" mc:Ignorable="w14 w15 w16se w16cid w16 w16cex w16sdtdh wp14">
   <w:endnote w:type="separator" w:id="-1">
     <w:p>
       <w:pPr>
@@ -10770,7 +10770,7 @@
 </file>
 
 <file path=word/footer1.xml><?xml version="1.0" encoding="utf-8"?>
-<w:ftr xmlns:wpc="http://schemas.microsoft.com/office/word/2010/wordprocessingCanvas" xmlns:cx="http://schemas.microsoft.com/office/drawing/2014/chartex" xmlns:cx1="http://schemas.microsoft.com/office/drawing/2015/9/8/chartex" xmlns:cx2="http://schemas.microsoft.com/office/drawing/2015/10/21/chartex" xmlns:cx3="http://schemas.microsoft.com/office/drawing/2016/5/9/chartex" xmlns:cx4="http://schemas.microsoft.com/office/drawing/2016/5/10/chartex" xmlns:cx5="http://schemas.microsoft.com/office/drawing/2016/5/11/chartex" xmlns:cx6="http://schemas.microsoft.com/office/drawing/2016/5/12/chartex" xmlns:cx7="http://schemas.microsoft.com/office/drawing/2016/5/13/chartex" xmlns:cx8="http://schemas.microsoft.com/office/drawing/2016/5/14/chartex" xmlns:mc="http://schemas.openxmlformats.org/markup-compatibility/2006" xmlns:aink="http://schemas.microsoft.com/office/drawing/2016/ink" xmlns:am3d="http://schemas.microsoft.com/office/drawing/2017/model3d" xmlns:o="urn:schemas-microsoft-com:office:office" xmlns:oel="http://schemas.microsoft.com/office/2019/extlst" xmlns:r="http://schemas.openxmlformats.org/officeDocument/2006/relationships" xmlns:m="http://schemas.openxmlformats.org/officeDocument/2006/math" xmlns:v="urn:schemas-microsoft-com:vml" xmlns:wp14="http://schemas.microsoft.com/office/word/2010/wordprocessingDrawing" xmlns:wp="http://schemas.openxmlformats.org/drawingml/2006/wordprocessingDrawing" xmlns:w10="urn:schemas-microsoft-com:office:word" xmlns:w="http://schemas.openxmlformats.org/wordprocessingml/2006/main" xmlns:w14="http://schemas.microsoft.com/office/word/2010/wordml" xmlns:w15="http://schemas.microsoft.com/office/word/2012/wordml" xmlns:w16cex="http://schemas.microsoft.com/office/word/2018/wordml/cex" xmlns:w16cid="http://schemas.microsoft.com/office/word/2016/wordml/cid" xmlns:w16="http://schemas.microsoft.com/office/word/2018/wordml" xmlns:w16du="http://schemas.microsoft.com/office/word/2023/wordml/word16du" xmlns:w16sdtdh="http://schemas.microsoft.com/office/word/2020/wordml/sdtdatahash" xmlns:w16se="http://schemas.microsoft.com/office/word/2015/wordml/symex" xmlns:wpg="http://schemas.microsoft.com/office/word/2010/wordprocessingGroup" xmlns:wpi="http://schemas.microsoft.com/office/word/2010/wordprocessingInk" xmlns:wne="http://schemas.microsoft.com/office/word/2006/wordml" xmlns:wps="http://schemas.microsoft.com/office/word/2010/wordprocessingShape" mc:Ignorable="w14 w15 w16se w16cid w16 w16cex w16sdtdh wp14">
+<w:ftr xmlns:wpc="http://schemas.microsoft.com/office/word/2010/wordprocessingCanvas" xmlns:cx="http://schemas.microsoft.com/office/drawing/2014/chartex" xmlns:cx1="http://schemas.microsoft.com/office/drawing/2015/9/8/chartex" xmlns:cx2="http://schemas.microsoft.com/office/drawing/2015/10/21/chartex" xmlns:cx3="http://schemas.microsoft.com/office/drawing/2016/5/9/chartex" xmlns:cx4="http://schemas.microsoft.com/office/drawing/2016/5/10/chartex" xmlns:cx5="http://schemas.microsoft.com/office/drawing/2016/5/11/chartex" xmlns:cx6="http://schemas.microsoft.com/office/drawing/2016/5/12/chartex" xmlns:cx7="http://schemas.microsoft.com/office/drawing/2016/5/13/chartex" xmlns:cx8="http://schemas.microsoft.com/office/drawing/2016/5/14/chartex" xmlns:mc="http://schemas.openxmlformats.org/markup-compatibility/2006" xmlns:aink="http://schemas.microsoft.com/office/drawing/2016/ink" xmlns:am3d="http://schemas.microsoft.com/office/drawing/2017/model3d" xmlns:o="urn:schemas-microsoft-com:office:office" xmlns:oel="http://schemas.microsoft.com/office/2019/extlst" xmlns:r="http://schemas.openxmlformats.org/officeDocument/2006/relationships" xmlns:m="http://schemas.openxmlformats.org/officeDocument/2006/math" xmlns:v="urn:schemas-microsoft-com:vml" xmlns:wp14="http://schemas.microsoft.com/office/word/2010/wordprocessingDrawing" xmlns:wp="http://schemas.openxmlformats.org/drawingml/2006/wordprocessingDrawing" xmlns:w10="urn:schemas-microsoft-com:office:word" xmlns:w="http://schemas.openxmlformats.org/wordprocessingml/2006/main" xmlns:w14="http://schemas.microsoft.com/office/word/2010/wordml" xmlns:w15="http://schemas.microsoft.com/office/word/2012/wordml" xmlns:w16cex="http://schemas.microsoft.com/office/word/2018/wordml/cex" xmlns:w16cid="http://schemas.microsoft.com/office/word/2016/wordml/cid" xmlns:w16="http://schemas.microsoft.com/office/word/2018/wordml" xmlns:w16sdtdh="http://schemas.microsoft.com/office/word/2020/wordml/sdtdatahash" xmlns:w16se="http://schemas.microsoft.com/office/word/2015/wordml/symex" xmlns:wpg="http://schemas.microsoft.com/office/word/2010/wordprocessingGroup" xmlns:wpi="http://schemas.microsoft.com/office/word/2010/wordprocessingInk" xmlns:wne="http://schemas.microsoft.com/office/word/2006/wordml" xmlns:wps="http://schemas.microsoft.com/office/word/2010/wordprocessingShape" mc:Ignorable="w14 w15 w16se w16cid w16 w16cex w16sdtdh wp14">
   <w:p>
     <w:pPr>
       <w:pBdr>
@@ -10952,7 +10952,7 @@
 </file>
 
 <file path=word/footer2.xml><?xml version="1.0" encoding="utf-8"?>
-<w:ftr xmlns:wpc="http://schemas.microsoft.com/office/word/2010/wordprocessingCanvas" xmlns:cx="http://schemas.microsoft.com/office/drawing/2014/chartex" xmlns:cx1="http://schemas.microsoft.com/office/drawing/2015/9/8/chartex" xmlns:cx2="http://schemas.microsoft.com/office/drawing/2015/10/21/chartex" xmlns:cx3="http://schemas.microsoft.com/office/drawing/2016/5/9/chartex" xmlns:cx4="http://schemas.microsoft.com/office/drawing/2016/5/10/chartex" xmlns:cx5="http://schemas.microsoft.com/office/drawing/2016/5/11/chartex" xmlns:cx6="http://schemas.microsoft.com/office/drawing/2016/5/12/chartex" xmlns:cx7="http://schemas.microsoft.com/office/drawing/2016/5/13/chartex" xmlns:cx8="http://schemas.microsoft.com/office/drawing/2016/5/14/chartex" xmlns:mc="http://schemas.openxmlformats.org/markup-compatibility/2006" xmlns:aink="http://schemas.microsoft.com/office/drawing/2016/ink" xmlns:am3d="http://schemas.microsoft.com/office/drawing/2017/model3d" xmlns:o="urn:schemas-microsoft-com:office:office" xmlns:oel="http://schemas.microsoft.com/office/2019/extlst" xmlns:r="http://schemas.openxmlformats.org/officeDocument/2006/relationships" xmlns:m="http://schemas.openxmlformats.org/officeDocument/2006/math" xmlns:v="urn:schemas-microsoft-com:vml" xmlns:wp14="http://schemas.microsoft.com/office/word/2010/wordprocessingDrawing" xmlns:wp="http://schemas.openxmlformats.org/drawingml/2006/wordprocessingDrawing" xmlns:w10="urn:schemas-microsoft-com:office:word" xmlns:w="http://schemas.openxmlformats.org/wordprocessingml/2006/main" xmlns:w14="http://schemas.microsoft.com/office/word/2010/wordml" xmlns:w15="http://schemas.microsoft.com/office/word/2012/wordml" xmlns:w16cex="http://schemas.microsoft.com/office/word/2018/wordml/cex" xmlns:w16cid="http://schemas.microsoft.com/office/word/2016/wordml/cid" xmlns:w16="http://schemas.microsoft.com/office/word/2018/wordml" xmlns:w16du="http://schemas.microsoft.com/office/word/2023/wordml/word16du" xmlns:w16sdtdh="http://schemas.microsoft.com/office/word/2020/wordml/sdtdatahash" xmlns:w16se="http://schemas.microsoft.com/office/word/2015/wordml/symex" xmlns:wpg="http://schemas.microsoft.com/office/word/2010/wordprocessingGroup" xmlns:wpi="http://schemas.microsoft.com/office/word/2010/wordprocessingInk" xmlns:wne="http://schemas.microsoft.com/office/word/2006/wordml" xmlns:wps="http://schemas.microsoft.com/office/word/2010/wordprocessingShape" mc:Ignorable="w14 w15 w16se w16cid w16 w16cex w16sdtdh wp14">
+<w:ftr xmlns:wpc="http://schemas.microsoft.com/office/word/2010/wordprocessingCanvas" xmlns:cx="http://schemas.microsoft.com/office/drawing/2014/chartex" xmlns:cx1="http://schemas.microsoft.com/office/drawing/2015/9/8/chartex" xmlns:cx2="http://schemas.microsoft.com/office/drawing/2015/10/21/chartex" xmlns:cx3="http://schemas.microsoft.com/office/drawing/2016/5/9/chartex" xmlns:cx4="http://schemas.microsoft.com/office/drawing/2016/5/10/chartex" xmlns:cx5="http://schemas.microsoft.com/office/drawing/2016/5/11/chartex" xmlns:cx6="http://schemas.microsoft.com/office/drawing/2016/5/12/chartex" xmlns:cx7="http://schemas.microsoft.com/office/drawing/2016/5/13/chartex" xmlns:cx8="http://schemas.microsoft.com/office/drawing/2016/5/14/chartex" xmlns:mc="http://schemas.openxmlformats.org/markup-compatibility/2006" xmlns:aink="http://schemas.microsoft.com/office/drawing/2016/ink" xmlns:am3d="http://schemas.microsoft.com/office/drawing/2017/model3d" xmlns:o="urn:schemas-microsoft-com:office:office" xmlns:oel="http://schemas.microsoft.com/office/2019/extlst" xmlns:r="http://schemas.openxmlformats.org/officeDocument/2006/relationships" xmlns:m="http://schemas.openxmlformats.org/officeDocument/2006/math" xmlns:v="urn:schemas-microsoft-com:vml" xmlns:wp14="http://schemas.microsoft.com/office/word/2010/wordprocessingDrawing" xmlns:wp="http://schemas.openxmlformats.org/drawingml/2006/wordprocessingDrawing" xmlns:w10="urn:schemas-microsoft-com:office:word" xmlns:w="http://schemas.openxmlformats.org/wordprocessingml/2006/main" xmlns:w14="http://schemas.microsoft.com/office/word/2010/wordml" xmlns:w15="http://schemas.microsoft.com/office/word/2012/wordml" xmlns:w16cex="http://schemas.microsoft.com/office/word/2018/wordml/cex" xmlns:w16cid="http://schemas.microsoft.com/office/word/2016/wordml/cid" xmlns:w16="http://schemas.microsoft.com/office/word/2018/wordml" xmlns:w16sdtdh="http://schemas.microsoft.com/office/word/2020/wordml/sdtdatahash" xmlns:w16se="http://schemas.microsoft.com/office/word/2015/wordml/symex" xmlns:wpg="http://schemas.microsoft.com/office/word/2010/wordprocessingGroup" xmlns:wpi="http://schemas.microsoft.com/office/word/2010/wordprocessingInk" xmlns:wne="http://schemas.microsoft.com/office/word/2006/wordml" xmlns:wps="http://schemas.microsoft.com/office/word/2010/wordprocessingShape" mc:Ignorable="w14 w15 w16se w16cid w16 w16cex w16sdtdh wp14">
   <w:p>
     <w:pPr>
       <w:pBdr>
@@ -11148,7 +11148,7 @@
 </file>
 
 <file path=word/footnotes.xml><?xml version="1.0" encoding="utf-8"?>
-<w:footnotes xmlns:wpc="http://schemas.microsoft.com/office/word/2010/wordprocessingCanvas" xmlns:cx="http://schemas.microsoft.com/office/drawing/2014/chartex" xmlns:cx1="http://schemas.microsoft.com/office/drawing/2015/9/8/chartex" xmlns:cx2="http://schemas.microsoft.com/office/drawing/2015/10/21/chartex" xmlns:cx3="http://schemas.microsoft.com/office/drawing/2016/5/9/chartex" xmlns:cx4="http://schemas.microsoft.com/office/drawing/2016/5/10/chartex" xmlns:cx5="http://schemas.microsoft.com/office/drawing/2016/5/11/chartex" xmlns:cx6="http://schemas.microsoft.com/office/drawing/2016/5/12/chartex" xmlns:cx7="http://schemas.microsoft.com/office/drawing/2016/5/13/chartex" xmlns:cx8="http://schemas.microsoft.com/office/drawing/2016/5/14/chartex" xmlns:mc="http://schemas.openxmlformats.org/markup-compatibility/2006" xmlns:aink="http://schemas.microsoft.com/office/drawing/2016/ink" xmlns:am3d="http://schemas.microsoft.com/office/drawing/2017/model3d" xmlns:o="urn:schemas-microsoft-com:office:office" xmlns:oel="http://schemas.microsoft.com/office/2019/extlst" xmlns:r="http://schemas.openxmlformats.org/officeDocument/2006/relationships" xmlns:m="http://schemas.openxmlformats.org/officeDocument/2006/math" xmlns:v="urn:schemas-microsoft-com:vml" xmlns:wp14="http://schemas.microsoft.com/office/word/2010/wordprocessingDrawing" xmlns:wp="http://schemas.openxmlformats.org/drawingml/2006/wordprocessingDrawing" xmlns:w10="urn:schemas-microsoft-com:office:word" xmlns:w="http://schemas.openxmlformats.org/wordprocessingml/2006/main" xmlns:w14="http://schemas.microsoft.com/office/word/2010/wordml" xmlns:w15="http://schemas.microsoft.com/office/word/2012/wordml" xmlns:w16cex="http://schemas.microsoft.com/office/word/2018/wordml/cex" xmlns:w16cid="http://schemas.microsoft.com/office/word/2016/wordml/cid" xmlns:w16="http://schemas.microsoft.com/office/word/2018/wordml" xmlns:w16du="http://schemas.microsoft.com/office/word/2023/wordml/word16du" xmlns:w16sdtdh="http://schemas.microsoft.com/office/word/2020/wordml/sdtdatahash" xmlns:w16se="http://schemas.microsoft.com/office/word/2015/wordml/symex" xmlns:wpg="http://schemas.microsoft.com/office/word/2010/wordprocessingGroup" xmlns:wpi="http://schemas.microsoft.com/office/word/2010/wordprocessingInk" xmlns:wne="http://schemas.microsoft.com/office/word/2006/wordml" xmlns:wps="http://schemas.microsoft.com/office/word/2010/wordprocessingShape" mc:Ignorable="w14 w15 w16se w16cid w16 w16cex w16sdtdh wp14">
+<w:footnotes xmlns:wpc="http://schemas.microsoft.com/office/word/2010/wordprocessingCanvas" xmlns:cx="http://schemas.microsoft.com/office/drawing/2014/chartex" xmlns:cx1="http://schemas.microsoft.com/office/drawing/2015/9/8/chartex" xmlns:cx2="http://schemas.microsoft.com/office/drawing/2015/10/21/chartex" xmlns:cx3="http://schemas.microsoft.com/office/drawing/2016/5/9/chartex" xmlns:cx4="http://schemas.microsoft.com/office/drawing/2016/5/10/chartex" xmlns:cx5="http://schemas.microsoft.com/office/drawing/2016/5/11/chartex" xmlns:cx6="http://schemas.microsoft.com/office/drawing/2016/5/12/chartex" xmlns:cx7="http://schemas.microsoft.com/office/drawing/2016/5/13/chartex" xmlns:cx8="http://schemas.microsoft.com/office/drawing/2016/5/14/chartex" xmlns:mc="http://schemas.openxmlformats.org/markup-compatibility/2006" xmlns:aink="http://schemas.microsoft.com/office/drawing/2016/ink" xmlns:am3d="http://schemas.microsoft.com/office/drawing/2017/model3d" xmlns:o="urn:schemas-microsoft-com:office:office" xmlns:oel="http://schemas.microsoft.com/office/2019/extlst" xmlns:r="http://schemas.openxmlformats.org/officeDocument/2006/relationships" xmlns:m="http://schemas.openxmlformats.org/officeDocument/2006/math" xmlns:v="urn:schemas-microsoft-com:vml" xmlns:wp14="http://schemas.microsoft.com/office/word/2010/wordprocessingDrawing" xmlns:wp="http://schemas.openxmlformats.org/drawingml/2006/wordprocessingDrawing" xmlns:w10="urn:schemas-microsoft-com:office:word" xmlns:w="http://schemas.openxmlformats.org/wordprocessingml/2006/main" xmlns:w14="http://schemas.microsoft.com/office/word/2010/wordml" xmlns:w15="http://schemas.microsoft.com/office/word/2012/wordml" xmlns:w16cex="http://schemas.microsoft.com/office/word/2018/wordml/cex" xmlns:w16cid="http://schemas.microsoft.com/office/word/2016/wordml/cid" xmlns:w16="http://schemas.microsoft.com/office/word/2018/wordml" xmlns:w16sdtdh="http://schemas.microsoft.com/office/word/2020/wordml/sdtdatahash" xmlns:w16se="http://schemas.microsoft.com/office/word/2015/wordml/symex" xmlns:wpg="http://schemas.microsoft.com/office/word/2010/wordprocessingGroup" xmlns:wpi="http://schemas.microsoft.com/office/word/2010/wordprocessingInk" xmlns:wne="http://schemas.microsoft.com/office/word/2006/wordml" xmlns:wps="http://schemas.microsoft.com/office/word/2010/wordprocessingShape" mc:Ignorable="w14 w15 w16se w16cid w16 w16cex w16sdtdh wp14">
   <w:footnote w:type="separator" w:id="-1">
     <w:p>
       <w:pPr>
@@ -11173,7 +11173,7 @@
 </file>
 
 <file path=word/header1.xml><?xml version="1.0" encoding="utf-8"?>
-<w:hdr xmlns:wpc="http://schemas.microsoft.com/office/word/2010/wordprocessingCanvas" xmlns:cx="http://schemas.microsoft.com/office/drawing/2014/chartex" xmlns:cx1="http://schemas.microsoft.com/office/drawing/2015/9/8/chartex" xmlns:cx2="http://schemas.microsoft.com/office/drawing/2015/10/21/chartex" xmlns:cx3="http://schemas.microsoft.com/office/drawing/2016/5/9/chartex" xmlns:cx4="http://schemas.microsoft.com/office/drawing/2016/5/10/chartex" xmlns:cx5="http://schemas.microsoft.com/office/drawing/2016/5/11/chartex" xmlns:cx6="http://schemas.microsoft.com/office/drawing/2016/5/12/chartex" xmlns:cx7="http://schemas.microsoft.com/office/drawing/2016/5/13/chartex" xmlns:cx8="http://schemas.microsoft.com/office/drawing/2016/5/14/chartex" xmlns:mc="http://schemas.openxmlformats.org/markup-compatibility/2006" xmlns:aink="http://schemas.microsoft.com/office/drawing/2016/ink" xmlns:am3d="http://schemas.microsoft.com/office/drawing/2017/model3d" xmlns:o="urn:schemas-microsoft-com:office:office" xmlns:oel="http://schemas.microsoft.com/office/2019/extlst" xmlns:r="http://schemas.openxmlformats.org/officeDocument/2006/relationships" xmlns:m="http://schemas.openxmlformats.org/officeDocument/2006/math" xmlns:v="urn:schemas-microsoft-com:vml" xmlns:wp14="http://schemas.microsoft.com/office/word/2010/wordprocessingDrawing" xmlns:wp="http://schemas.openxmlformats.org/drawingml/2006/wordprocessingDrawing" xmlns:w10="urn:schemas-microsoft-com:office:word" xmlns:w="http://schemas.openxmlformats.org/wordprocessingml/2006/main" xmlns:w14="http://schemas.microsoft.com/office/word/2010/wordml" xmlns:w15="http://schemas.microsoft.com/office/word/2012/wordml" xmlns:w16cex="http://schemas.microsoft.com/office/word/2018/wordml/cex" xmlns:w16cid="http://schemas.microsoft.com/office/word/2016/wordml/cid" xmlns:w16="http://schemas.microsoft.com/office/word/2018/wordml" xmlns:w16du="http://schemas.microsoft.com/office/word/2023/wordml/word16du" xmlns:w16sdtdh="http://schemas.microsoft.com/office/word/2020/wordml/sdtdatahash" xmlns:w16se="http://schemas.microsoft.com/office/word/2015/wordml/symex" xmlns:wpg="http://schemas.microsoft.com/office/word/2010/wordprocessingGroup" xmlns:wpi="http://schemas.microsoft.com/office/word/2010/wordprocessingInk" xmlns:wne="http://schemas.microsoft.com/office/word/2006/wordml" xmlns:wps="http://schemas.microsoft.com/office/word/2010/wordprocessingShape" mc:Ignorable="w14 w15 w16se w16cid w16 w16cex w16sdtdh wp14">
+<w:hdr xmlns:wpc="http://schemas.microsoft.com/office/word/2010/wordprocessingCanvas" xmlns:cx="http://schemas.microsoft.com/office/drawing/2014/chartex" xmlns:cx1="http://schemas.microsoft.com/office/drawing/2015/9/8/chartex" xmlns:cx2="http://schemas.microsoft.com/office/drawing/2015/10/21/chartex" xmlns:cx3="http://schemas.microsoft.com/office/drawing/2016/5/9/chartex" xmlns:cx4="http://schemas.microsoft.com/office/drawing/2016/5/10/chartex" xmlns:cx5="http://schemas.microsoft.com/office/drawing/2016/5/11/chartex" xmlns:cx6="http://schemas.microsoft.com/office/drawing/2016/5/12/chartex" xmlns:cx7="http://schemas.microsoft.com/office/drawing/2016/5/13/chartex" xmlns:cx8="http://schemas.microsoft.com/office/drawing/2016/5/14/chartex" xmlns:mc="http://schemas.openxmlformats.org/markup-compatibility/2006" xmlns:aink="http://schemas.microsoft.com/office/drawing/2016/ink" xmlns:am3d="http://schemas.microsoft.com/office/drawing/2017/model3d" xmlns:o="urn:schemas-microsoft-com:office:office" xmlns:oel="http://schemas.microsoft.com/office/2019/extlst" xmlns:r="http://schemas.openxmlformats.org/officeDocument/2006/relationships" xmlns:m="http://schemas.openxmlformats.org/officeDocument/2006/math" xmlns:v="urn:schemas-microsoft-com:vml" xmlns:wp14="http://schemas.microsoft.com/office/word/2010/wordprocessingDrawing" xmlns:wp="http://schemas.openxmlformats.org/drawingml/2006/wordprocessingDrawing" xmlns:w10="urn:schemas-microsoft-com:office:word" xmlns:w="http://schemas.openxmlformats.org/wordprocessingml/2006/main" xmlns:w14="http://schemas.microsoft.com/office/word/2010/wordml" xmlns:w15="http://schemas.microsoft.com/office/word/2012/wordml" xmlns:w16cex="http://schemas.microsoft.com/office/word/2018/wordml/cex" xmlns:w16cid="http://schemas.microsoft.com/office/word/2016/wordml/cid" xmlns:w16="http://schemas.microsoft.com/office/word/2018/wordml" xmlns:w16sdtdh="http://schemas.microsoft.com/office/word/2020/wordml/sdtdatahash" xmlns:w16se="http://schemas.microsoft.com/office/word/2015/wordml/symex" xmlns:wpg="http://schemas.microsoft.com/office/word/2010/wordprocessingGroup" xmlns:wpi="http://schemas.microsoft.com/office/word/2010/wordprocessingInk" xmlns:wne="http://schemas.microsoft.com/office/word/2006/wordml" xmlns:wps="http://schemas.microsoft.com/office/word/2010/wordprocessingShape" mc:Ignorable="w14 w15 w16se w16cid w16 w16cex w16sdtdh wp14">
   <w:p>
     <w:pPr>
       <w:pStyle w:val="Header"/>
@@ -11186,7 +11186,7 @@
 </file>
 
 <file path=word/header2.xml><?xml version="1.0" encoding="utf-8"?>
-<w:hdr xmlns:wpc="http://schemas.microsoft.com/office/word/2010/wordprocessingCanvas" xmlns:cx="http://schemas.microsoft.com/office/drawing/2014/chartex" xmlns:cx1="http://schemas.microsoft.com/office/drawing/2015/9/8/chartex" xmlns:cx2="http://schemas.microsoft.com/office/drawing/2015/10/21/chartex" xmlns:cx3="http://schemas.microsoft.com/office/drawing/2016/5/9/chartex" xmlns:cx4="http://schemas.microsoft.com/office/drawing/2016/5/10/chartex" xmlns:cx5="http://schemas.microsoft.com/office/drawing/2016/5/11/chartex" xmlns:cx6="http://schemas.microsoft.com/office/drawing/2016/5/12/chartex" xmlns:cx7="http://schemas.microsoft.com/office/drawing/2016/5/13/chartex" xmlns:cx8="http://schemas.microsoft.com/office/drawing/2016/5/14/chartex" xmlns:mc="http://schemas.openxmlformats.org/markup-compatibility/2006" xmlns:aink="http://schemas.microsoft.com/office/drawing/2016/ink" xmlns:am3d="http://schemas.microsoft.com/office/drawing/2017/model3d" xmlns:o="urn:schemas-microsoft-com:office:office" xmlns:oel="http://schemas.microsoft.com/office/2019/extlst" xmlns:r="http://schemas.openxmlformats.org/officeDocument/2006/relationships" xmlns:m="http://schemas.openxmlformats.org/officeDocument/2006/math" xmlns:v="urn:schemas-microsoft-com:vml" xmlns:wp14="http://schemas.microsoft.com/office/word/2010/wordprocessingDrawing" xmlns:wp="http://schemas.openxmlformats.org/drawingml/2006/wordprocessingDrawing" xmlns:w10="urn:schemas-microsoft-com:office:word" xmlns:w="http://schemas.openxmlformats.org/wordprocessingml/2006/main" xmlns:w14="http://schemas.microsoft.com/office/word/2010/wordml" xmlns:w15="http://schemas.microsoft.com/office/word/2012/wordml" xmlns:w16cex="http://schemas.microsoft.com/office/word/2018/wordml/cex" xmlns:w16cid="http://schemas.microsoft.com/office/word/2016/wordml/cid" xmlns:w16="http://schemas.microsoft.com/office/word/2018/wordml" xmlns:w16du="http://schemas.microsoft.com/office/word/2023/wordml/word16du" xmlns:w16sdtdh="http://schemas.microsoft.com/office/word/2020/wordml/sdtdatahash" xmlns:w16se="http://schemas.microsoft.com/office/word/2015/wordml/symex" xmlns:wpg="http://schemas.microsoft.com/office/word/2010/wordprocessingGroup" xmlns:wpi="http://schemas.microsoft.com/office/word/2010/wordprocessingInk" xmlns:wne="http://schemas.microsoft.com/office/word/2006/wordml" xmlns:wps="http://schemas.microsoft.com/office/word/2010/wordprocessingShape" mc:Ignorable="w14 w15 w16se w16cid w16 w16cex w16sdtdh wp14">
+<w:hdr xmlns:wpc="http://schemas.microsoft.com/office/word/2010/wordprocessingCanvas" xmlns:cx="http://schemas.microsoft.com/office/drawing/2014/chartex" xmlns:cx1="http://schemas.microsoft.com/office/drawing/2015/9/8/chartex" xmlns:cx2="http://schemas.microsoft.com/office/drawing/2015/10/21/chartex" xmlns:cx3="http://schemas.microsoft.com/office/drawing/2016/5/9/chartex" xmlns:cx4="http://schemas.microsoft.com/office/drawing/2016/5/10/chartex" xmlns:cx5="http://schemas.microsoft.com/office/drawing/2016/5/11/chartex" xmlns:cx6="http://schemas.microsoft.com/office/drawing/2016/5/12/chartex" xmlns:cx7="http://schemas.microsoft.com/office/drawing/2016/5/13/chartex" xmlns:cx8="http://schemas.microsoft.com/office/drawing/2016/5/14/chartex" xmlns:mc="http://schemas.openxmlformats.org/markup-compatibility/2006" xmlns:aink="http://schemas.microsoft.com/office/drawing/2016/ink" xmlns:am3d="http://schemas.microsoft.com/office/drawing/2017/model3d" xmlns:o="urn:schemas-microsoft-com:office:office" xmlns:oel="http://schemas.microsoft.com/office/2019/extlst" xmlns:r="http://schemas.openxmlformats.org/officeDocument/2006/relationships" xmlns:m="http://schemas.openxmlformats.org/officeDocument/2006/math" xmlns:v="urn:schemas-microsoft-com:vml" xmlns:wp14="http://schemas.microsoft.com/office/word/2010/wordprocessingDrawing" xmlns:wp="http://schemas.openxmlformats.org/drawingml/2006/wordprocessingDrawing" xmlns:w10="urn:schemas-microsoft-com:office:word" xmlns:w="http://schemas.openxmlformats.org/wordprocessingml/2006/main" xmlns:w14="http://schemas.microsoft.com/office/word/2010/wordml" xmlns:w15="http://schemas.microsoft.com/office/word/2012/wordml" xmlns:w16cex="http://schemas.microsoft.com/office/word/2018/wordml/cex" xmlns:w16cid="http://schemas.microsoft.com/office/word/2016/wordml/cid" xmlns:w16="http://schemas.microsoft.com/office/word/2018/wordml" xmlns:w16sdtdh="http://schemas.microsoft.com/office/word/2020/wordml/sdtdatahash" xmlns:w16se="http://schemas.microsoft.com/office/word/2015/wordml/symex" xmlns:wpg="http://schemas.microsoft.com/office/word/2010/wordprocessingGroup" xmlns:wpi="http://schemas.microsoft.com/office/word/2010/wordprocessingInk" xmlns:wne="http://schemas.microsoft.com/office/word/2006/wordml" xmlns:wps="http://schemas.microsoft.com/office/word/2010/wordprocessingShape" mc:Ignorable="w14 w15 w16se w16cid w16 w16cex w16sdtdh wp14">
   <w:p>
     <w:pPr>
       <w:pStyle w:val="Header"/>

</xml_diff>

<commit_message>
nmv 11 06 2024
</commit_message>
<xml_diff>
--- a/TS-Padam/TS-2.1/TS 2.1 Malayalam Pada Paatam Corrections.docx
+++ b/TS-Padam/TS-2.1/TS 2.1 Malayalam Pada Paatam Corrections.docx
@@ -1,6 +1,6 @@
 
 <file path=word/document.xml><?xml version="1.0" encoding="utf-8"?>
-<w:document xmlns:wpc="http://schemas.microsoft.com/office/word/2010/wordprocessingCanvas" xmlns:cx="http://schemas.microsoft.com/office/drawing/2014/chartex" xmlns:cx1="http://schemas.microsoft.com/office/drawing/2015/9/8/chartex" xmlns:cx2="http://schemas.microsoft.com/office/drawing/2015/10/21/chartex" xmlns:cx3="http://schemas.microsoft.com/office/drawing/2016/5/9/chartex" xmlns:cx4="http://schemas.microsoft.com/office/drawing/2016/5/10/chartex" xmlns:cx5="http://schemas.microsoft.com/office/drawing/2016/5/11/chartex" xmlns:cx6="http://schemas.microsoft.com/office/drawing/2016/5/12/chartex" xmlns:cx7="http://schemas.microsoft.com/office/drawing/2016/5/13/chartex" xmlns:cx8="http://schemas.microsoft.com/office/drawing/2016/5/14/chartex" xmlns:mc="http://schemas.openxmlformats.org/markup-compatibility/2006" xmlns:aink="http://schemas.microsoft.com/office/drawing/2016/ink" xmlns:am3d="http://schemas.microsoft.com/office/drawing/2017/model3d" xmlns:o="urn:schemas-microsoft-com:office:office" xmlns:oel="http://schemas.microsoft.com/office/2019/extlst" xmlns:r="http://schemas.openxmlformats.org/officeDocument/2006/relationships" xmlns:m="http://schemas.openxmlformats.org/officeDocument/2006/math" xmlns:v="urn:schemas-microsoft-com:vml" xmlns:wp14="http://schemas.microsoft.com/office/word/2010/wordprocessingDrawing" xmlns:wp="http://schemas.openxmlformats.org/drawingml/2006/wordprocessingDrawing" xmlns:w10="urn:schemas-microsoft-com:office:word" xmlns:w="http://schemas.openxmlformats.org/wordprocessingml/2006/main" xmlns:w14="http://schemas.microsoft.com/office/word/2010/wordml" xmlns:w15="http://schemas.microsoft.com/office/word/2012/wordml" xmlns:w16cex="http://schemas.microsoft.com/office/word/2018/wordml/cex" xmlns:w16cid="http://schemas.microsoft.com/office/word/2016/wordml/cid" xmlns:w16="http://schemas.microsoft.com/office/word/2018/wordml" xmlns:w16sdtdh="http://schemas.microsoft.com/office/word/2020/wordml/sdtdatahash" xmlns:w16se="http://schemas.microsoft.com/office/word/2015/wordml/symex" xmlns:wpg="http://schemas.microsoft.com/office/word/2010/wordprocessingGroup" xmlns:wpi="http://schemas.microsoft.com/office/word/2010/wordprocessingInk" xmlns:wne="http://schemas.microsoft.com/office/word/2006/wordml" xmlns:wps="http://schemas.microsoft.com/office/word/2010/wordprocessingShape" mc:Ignorable="w14 w15 w16se w16cid w16 w16cex w16sdtdh wp14">
+<w:document xmlns:wpc="http://schemas.microsoft.com/office/word/2010/wordprocessingCanvas" xmlns:cx="http://schemas.microsoft.com/office/drawing/2014/chartex" xmlns:cx1="http://schemas.microsoft.com/office/drawing/2015/9/8/chartex" xmlns:cx2="http://schemas.microsoft.com/office/drawing/2015/10/21/chartex" xmlns:cx3="http://schemas.microsoft.com/office/drawing/2016/5/9/chartex" xmlns:cx4="http://schemas.microsoft.com/office/drawing/2016/5/10/chartex" xmlns:cx5="http://schemas.microsoft.com/office/drawing/2016/5/11/chartex" xmlns:cx6="http://schemas.microsoft.com/office/drawing/2016/5/12/chartex" xmlns:cx7="http://schemas.microsoft.com/office/drawing/2016/5/13/chartex" xmlns:cx8="http://schemas.microsoft.com/office/drawing/2016/5/14/chartex" xmlns:mc="http://schemas.openxmlformats.org/markup-compatibility/2006" xmlns:aink="http://schemas.microsoft.com/office/drawing/2016/ink" xmlns:am3d="http://schemas.microsoft.com/office/drawing/2017/model3d" xmlns:o="urn:schemas-microsoft-com:office:office" xmlns:oel="http://schemas.microsoft.com/office/2019/extlst" xmlns:r="http://schemas.openxmlformats.org/officeDocument/2006/relationships" xmlns:m="http://schemas.openxmlformats.org/officeDocument/2006/math" xmlns:v="urn:schemas-microsoft-com:vml" xmlns:wp14="http://schemas.microsoft.com/office/word/2010/wordprocessingDrawing" xmlns:wp="http://schemas.openxmlformats.org/drawingml/2006/wordprocessingDrawing" xmlns:w10="urn:schemas-microsoft-com:office:word" xmlns:w="http://schemas.openxmlformats.org/wordprocessingml/2006/main" xmlns:w14="http://schemas.microsoft.com/office/word/2010/wordml" xmlns:w15="http://schemas.microsoft.com/office/word/2012/wordml" xmlns:w16cex="http://schemas.microsoft.com/office/word/2018/wordml/cex" xmlns:w16cid="http://schemas.microsoft.com/office/word/2016/wordml/cid" xmlns:w16="http://schemas.microsoft.com/office/word/2018/wordml" xmlns:w16du="http://schemas.microsoft.com/office/word/2023/wordml/word16du" xmlns:w16sdtdh="http://schemas.microsoft.com/office/word/2020/wordml/sdtdatahash" xmlns:w16se="http://schemas.microsoft.com/office/word/2015/wordml/symex" xmlns:wpg="http://schemas.microsoft.com/office/word/2010/wordprocessingGroup" xmlns:wpi="http://schemas.microsoft.com/office/word/2010/wordprocessingInk" xmlns:wne="http://schemas.microsoft.com/office/word/2006/wordml" xmlns:wps="http://schemas.microsoft.com/office/word/2010/wordprocessingShape" mc:Ignorable="w14 w15 w16se w16cid w16 w16cex w16sdtdh w16du wp14">
   <w:body>
     <w:p>
       <w:pPr>
@@ -71,9 +71,8 @@
           <w:szCs w:val="32"/>
           <w:u w:val="single"/>
         </w:rPr>
-        <w:t xml:space="preserve">Observed </w:t>
+        <w:t xml:space="preserve">Observed till </w:t>
       </w:r>
-      <w:proofErr w:type="gramStart"/>
       <w:r>
         <w:rPr>
           <w:b/>
@@ -82,20 +81,8 @@
           <w:szCs w:val="32"/>
           <w:u w:val="single"/>
         </w:rPr>
-        <w:t xml:space="preserve">till </w:t>
+        <w:t>30th June 2024</w:t>
       </w:r>
-      <w:r>
-        <w:rPr>
-          <w:b/>
-          <w:bCs/>
-          <w:sz w:val="32"/>
-          <w:szCs w:val="32"/>
-          <w:highlight w:val="red"/>
-          <w:u w:val="single"/>
-        </w:rPr>
-        <w:t>????</w:t>
-      </w:r>
-      <w:proofErr w:type="gramEnd"/>
     </w:p>
     <w:p>
       <w:pPr>
@@ -1580,6 +1567,16 @@
           <w:u w:val="single"/>
         </w:rPr>
       </w:pPr>
+      <w:r>
+        <w:rPr>
+          <w:b/>
+          <w:bCs/>
+          <w:sz w:val="32"/>
+          <w:szCs w:val="32"/>
+          <w:u w:val="single"/>
+        </w:rPr>
+        <w:t>===================</w:t>
+      </w:r>
     </w:p>
     <w:p>
       <w:pPr>
@@ -2852,78 +2849,6 @@
           <w:u w:val="single"/>
         </w:rPr>
       </w:pPr>
-    </w:p>
-    <w:p>
-      <w:pPr>
-        <w:jc w:val="center"/>
-        <w:rPr>
-          <w:b/>
-          <w:bCs/>
-          <w:sz w:val="32"/>
-          <w:szCs w:val="32"/>
-          <w:u w:val="single"/>
-        </w:rPr>
-      </w:pPr>
-    </w:p>
-    <w:p>
-      <w:pPr>
-        <w:jc w:val="center"/>
-        <w:rPr>
-          <w:b/>
-          <w:bCs/>
-          <w:sz w:val="32"/>
-          <w:szCs w:val="32"/>
-          <w:u w:val="single"/>
-        </w:rPr>
-      </w:pPr>
-    </w:p>
-    <w:p>
-      <w:pPr>
-        <w:jc w:val="center"/>
-        <w:rPr>
-          <w:b/>
-          <w:bCs/>
-          <w:sz w:val="32"/>
-          <w:szCs w:val="32"/>
-          <w:u w:val="single"/>
-        </w:rPr>
-      </w:pPr>
-    </w:p>
-    <w:p>
-      <w:pPr>
-        <w:jc w:val="center"/>
-        <w:rPr>
-          <w:b/>
-          <w:bCs/>
-          <w:sz w:val="32"/>
-          <w:szCs w:val="32"/>
-          <w:u w:val="single"/>
-        </w:rPr>
-      </w:pPr>
-    </w:p>
-    <w:p>
-      <w:pPr>
-        <w:jc w:val="center"/>
-        <w:rPr>
-          <w:b/>
-          <w:bCs/>
-          <w:sz w:val="32"/>
-          <w:szCs w:val="32"/>
-          <w:u w:val="single"/>
-        </w:rPr>
-      </w:pPr>
-    </w:p>
-    <w:p>
-      <w:pPr>
-        <w:jc w:val="center"/>
-        <w:rPr>
-          <w:b/>
-          <w:bCs/>
-          <w:sz w:val="32"/>
-          <w:szCs w:val="32"/>
-          <w:u w:val="single"/>
-        </w:rPr>
-      </w:pPr>
       <w:r>
         <w:rPr>
           <w:b/>
@@ -2932,7 +2857,6 @@
           <w:szCs w:val="32"/>
           <w:u w:val="single"/>
         </w:rPr>
-        <w:lastRenderedPageBreak/>
         <w:t xml:space="preserve">TS Pada Paatam – TS 2.1 Malayalam </w:t>
       </w:r>
       <w:r>
@@ -3419,6 +3343,7 @@
                 <w:szCs w:val="28"/>
                 <w:lang w:eastAsia="en-IN" w:bidi="ml-IN"/>
               </w:rPr>
+              <w:lastRenderedPageBreak/>
               <w:t>TS 2.1.6.5</w:t>
             </w:r>
             <w:r>
@@ -4312,54 +4237,6 @@
           <w:u w:val="single"/>
         </w:rPr>
       </w:pPr>
-    </w:p>
-    <w:p>
-      <w:pPr>
-        <w:jc w:val="center"/>
-        <w:rPr>
-          <w:b/>
-          <w:bCs/>
-          <w:sz w:val="32"/>
-          <w:szCs w:val="32"/>
-          <w:u w:val="single"/>
-        </w:rPr>
-      </w:pPr>
-    </w:p>
-    <w:p>
-      <w:pPr>
-        <w:jc w:val="center"/>
-        <w:rPr>
-          <w:b/>
-          <w:bCs/>
-          <w:sz w:val="32"/>
-          <w:szCs w:val="32"/>
-          <w:u w:val="single"/>
-        </w:rPr>
-      </w:pPr>
-    </w:p>
-    <w:p>
-      <w:pPr>
-        <w:jc w:val="center"/>
-        <w:rPr>
-          <w:b/>
-          <w:bCs/>
-          <w:sz w:val="32"/>
-          <w:szCs w:val="32"/>
-          <w:u w:val="single"/>
-        </w:rPr>
-      </w:pPr>
-    </w:p>
-    <w:p>
-      <w:pPr>
-        <w:jc w:val="center"/>
-        <w:rPr>
-          <w:b/>
-          <w:bCs/>
-          <w:sz w:val="32"/>
-          <w:szCs w:val="32"/>
-          <w:u w:val="single"/>
-        </w:rPr>
-      </w:pPr>
       <w:r>
         <w:rPr>
           <w:b/>
@@ -4368,7 +4245,6 @@
           <w:szCs w:val="32"/>
           <w:u w:val="single"/>
         </w:rPr>
-        <w:lastRenderedPageBreak/>
         <w:t xml:space="preserve">TS Pada Paatam – TS 2.1 Malayalam </w:t>
       </w:r>
       <w:r>
@@ -5173,6 +5049,7 @@
                 <w:szCs w:val="28"/>
                 <w:lang w:bidi="ta-IN"/>
               </w:rPr>
+              <w:lastRenderedPageBreak/>
               <w:t>TS 2.1.7.3 (Vaakyam)</w:t>
             </w:r>
           </w:p>
@@ -5204,7 +5081,6 @@
                 <w:szCs w:val="28"/>
               </w:rPr>
             </w:pPr>
-            <w:proofErr w:type="gramStart"/>
             <w:r>
               <w:rPr>
                 <w:rFonts w:cs="Latha"/>
@@ -5212,17 +5088,7 @@
                 <w:szCs w:val="28"/>
                 <w:lang w:bidi="ta-IN"/>
               </w:rPr>
-              <w:t>Panchaati  No.</w:t>
-            </w:r>
-            <w:proofErr w:type="gramEnd"/>
-            <w:r>
-              <w:rPr>
-                <w:rFonts w:cs="Latha"/>
-                <w:sz w:val="28"/>
-                <w:szCs w:val="28"/>
-                <w:lang w:bidi="ta-IN"/>
-              </w:rPr>
-              <w:t xml:space="preserve"> 43</w:t>
+              <w:t>Panchaati  No. 43</w:t>
             </w:r>
           </w:p>
         </w:tc>
@@ -6070,30 +5936,6 @@
           <w:u w:val="single"/>
         </w:rPr>
       </w:pPr>
-    </w:p>
-    <w:p>
-      <w:pPr>
-        <w:jc w:val="center"/>
-        <w:rPr>
-          <w:b/>
-          <w:bCs/>
-          <w:sz w:val="32"/>
-          <w:szCs w:val="32"/>
-          <w:u w:val="single"/>
-        </w:rPr>
-      </w:pPr>
-    </w:p>
-    <w:p>
-      <w:pPr>
-        <w:jc w:val="center"/>
-        <w:rPr>
-          <w:b/>
-          <w:bCs/>
-          <w:sz w:val="32"/>
-          <w:szCs w:val="32"/>
-          <w:u w:val="single"/>
-        </w:rPr>
-      </w:pPr>
       <w:r>
         <w:rPr>
           <w:b/>
@@ -6102,7 +5944,6 @@
           <w:szCs w:val="32"/>
           <w:u w:val="single"/>
         </w:rPr>
-        <w:lastRenderedPageBreak/>
         <w:t xml:space="preserve">TS Pada Paatam – TS 2.1 Malayalam </w:t>
       </w:r>
       <w:r>
@@ -7253,6 +7094,7 @@
                 <w:szCs w:val="28"/>
                 <w:lang w:eastAsia="en-IN" w:bidi="ml-IN"/>
               </w:rPr>
+              <w:lastRenderedPageBreak/>
               <w:t>27th Panchaati, last line</w:t>
             </w:r>
           </w:p>
@@ -7316,6 +7158,7 @@
                 <w:szCs w:val="40"/>
                 <w:lang w:val="it-IT"/>
               </w:rPr>
+              <w:lastRenderedPageBreak/>
               <w:t>si£—</w:t>
             </w:r>
             <w:r>
@@ -7404,6 +7247,7 @@
                 <w:szCs w:val="40"/>
                 <w:lang w:val="it-IT"/>
               </w:rPr>
+              <w:lastRenderedPageBreak/>
               <w:t>si</w:t>
             </w:r>
             <w:r>
@@ -7484,6 +7328,7 @@
                 <w:szCs w:val="28"/>
                 <w:lang w:eastAsia="en-IN" w:bidi="ml-IN"/>
               </w:rPr>
+              <w:lastRenderedPageBreak/>
               <w:t>TS 2.1.5.5 (Padam)</w:t>
             </w:r>
           </w:p>
@@ -7935,7 +7780,6 @@
                 <w:szCs w:val="28"/>
                 <w:lang w:eastAsia="en-IN" w:bidi="ml-IN"/>
               </w:rPr>
-              <w:lastRenderedPageBreak/>
               <w:t>TS 2.1.</w:t>
             </w:r>
             <w:r>
@@ -9540,7 +9384,6 @@
               </w:rPr>
               <w:t>m</w:t>
             </w:r>
-            <w:proofErr w:type="gramStart"/>
             <w:r>
               <w:rPr>
                 <w:rFonts w:ascii="BRH Malayalam Extra" w:eastAsia="Times New Roman" w:hAnsi="BRH Malayalam Extra" w:cs="BRH Malayalam Extra"/>
@@ -9559,7 +9402,6 @@
               </w:rPr>
               <w:t>.§</w:t>
             </w:r>
-            <w:proofErr w:type="gramEnd"/>
             <w:r>
               <w:rPr>
                 <w:rFonts w:ascii="BRH Malayalam Extra" w:eastAsia="Times New Roman" w:hAnsi="BRH Malayalam Extra" w:cs="BRH Malayalam Extra"/>
@@ -9650,6 +9492,7 @@
                 <w:szCs w:val="40"/>
                 <w:lang w:val="en-IN" w:eastAsia="en-IN"/>
               </w:rPr>
+              <w:lastRenderedPageBreak/>
               <w:t>h</w:t>
             </w:r>
             <w:r>
@@ -9724,7 +9567,6 @@
               </w:rPr>
               <w:t>m</w:t>
             </w:r>
-            <w:proofErr w:type="gramStart"/>
             <w:r>
               <w:rPr>
                 <w:rFonts w:ascii="BRH Malayalam Extra" w:eastAsia="Times New Roman" w:hAnsi="BRH Malayalam Extra" w:cs="BRH Malayalam Extra"/>
@@ -9743,7 +9585,6 @@
               </w:rPr>
               <w:t>.§</w:t>
             </w:r>
-            <w:proofErr w:type="gramEnd"/>
             <w:r>
               <w:rPr>
                 <w:rFonts w:ascii="BRH Malayalam Extra" w:eastAsia="Times New Roman" w:hAnsi="BRH Malayalam Extra" w:cs="BRH Malayalam Extra"/>
@@ -10456,7 +10297,28 @@
           <w:szCs w:val="32"/>
           <w:u w:val="single"/>
         </w:rPr>
-        <w:lastRenderedPageBreak/>
+        <w:t>============</w:t>
+      </w:r>
+    </w:p>
+    <w:p>
+      <w:pPr>
+        <w:jc w:val="center"/>
+        <w:rPr>
+          <w:b/>
+          <w:bCs/>
+          <w:sz w:val="32"/>
+          <w:szCs w:val="32"/>
+          <w:u w:val="single"/>
+        </w:rPr>
+      </w:pPr>
+      <w:r>
+        <w:rPr>
+          <w:b/>
+          <w:bCs/>
+          <w:sz w:val="32"/>
+          <w:szCs w:val="32"/>
+          <w:u w:val="single"/>
+        </w:rPr>
         <w:t>TS</w:t>
       </w:r>
       <w:r>
@@ -11180,26 +11042,12 @@
           <w:szCs w:val="32"/>
         </w:rPr>
       </w:pPr>
-    </w:p>
-    <w:p>
-      <w:pPr>
-        <w:spacing w:before="0"/>
-        <w:jc w:val="center"/>
+      <w:r>
         <w:rPr>
-          <w:b/>
-          <w:bCs/>
           <w:sz w:val="36"/>
           <w:szCs w:val="32"/>
         </w:rPr>
-      </w:pPr>
-      <w:r>
-        <w:rPr>
-          <w:b/>
-          <w:bCs/>
-          <w:sz w:val="36"/>
-          <w:szCs w:val="32"/>
-        </w:rPr>
-        <w:t>=============</w:t>
+        <w:t>============</w:t>
       </w:r>
     </w:p>
     <w:sectPr>
@@ -11217,7 +11065,7 @@
 </file>
 
 <file path=word/endnotes.xml><?xml version="1.0" encoding="utf-8"?>
-<w:endnotes xmlns:wpc="http://schemas.microsoft.com/office/word/2010/wordprocessingCanvas" xmlns:cx="http://schemas.microsoft.com/office/drawing/2014/chartex" xmlns:cx1="http://schemas.microsoft.com/office/drawing/2015/9/8/chartex" xmlns:cx2="http://schemas.microsoft.com/office/drawing/2015/10/21/chartex" xmlns:cx3="http://schemas.microsoft.com/office/drawing/2016/5/9/chartex" xmlns:cx4="http://schemas.microsoft.com/office/drawing/2016/5/10/chartex" xmlns:cx5="http://schemas.microsoft.com/office/drawing/2016/5/11/chartex" xmlns:cx6="http://schemas.microsoft.com/office/drawing/2016/5/12/chartex" xmlns:cx7="http://schemas.microsoft.com/office/drawing/2016/5/13/chartex" xmlns:cx8="http://schemas.microsoft.com/office/drawing/2016/5/14/chartex" xmlns:mc="http://schemas.openxmlformats.org/markup-compatibility/2006" xmlns:aink="http://schemas.microsoft.com/office/drawing/2016/ink" xmlns:am3d="http://schemas.microsoft.com/office/drawing/2017/model3d" xmlns:o="urn:schemas-microsoft-com:office:office" xmlns:oel="http://schemas.microsoft.com/office/2019/extlst" xmlns:r="http://schemas.openxmlformats.org/officeDocument/2006/relationships" xmlns:m="http://schemas.openxmlformats.org/officeDocument/2006/math" xmlns:v="urn:schemas-microsoft-com:vml" xmlns:wp14="http://schemas.microsoft.com/office/word/2010/wordprocessingDrawing" xmlns:wp="http://schemas.openxmlformats.org/drawingml/2006/wordprocessingDrawing" xmlns:w10="urn:schemas-microsoft-com:office:word" xmlns:w="http://schemas.openxmlformats.org/wordprocessingml/2006/main" xmlns:w14="http://schemas.microsoft.com/office/word/2010/wordml" xmlns:w15="http://schemas.microsoft.com/office/word/2012/wordml" xmlns:w16cex="http://schemas.microsoft.com/office/word/2018/wordml/cex" xmlns:w16cid="http://schemas.microsoft.com/office/word/2016/wordml/cid" xmlns:w16="http://schemas.microsoft.com/office/word/2018/wordml" xmlns:w16sdtdh="http://schemas.microsoft.com/office/word/2020/wordml/sdtdatahash" xmlns:w16se="http://schemas.microsoft.com/office/word/2015/wordml/symex" xmlns:wpg="http://schemas.microsoft.com/office/word/2010/wordprocessingGroup" xmlns:wpi="http://schemas.microsoft.com/office/word/2010/wordprocessingInk" xmlns:wne="http://schemas.microsoft.com/office/word/2006/wordml" xmlns:wps="http://schemas.microsoft.com/office/word/2010/wordprocessingShape" mc:Ignorable="w14 w15 w16se w16cid w16 w16cex w16sdtdh wp14">
+<w:endnotes xmlns:wpc="http://schemas.microsoft.com/office/word/2010/wordprocessingCanvas" xmlns:cx="http://schemas.microsoft.com/office/drawing/2014/chartex" xmlns:cx1="http://schemas.microsoft.com/office/drawing/2015/9/8/chartex" xmlns:cx2="http://schemas.microsoft.com/office/drawing/2015/10/21/chartex" xmlns:cx3="http://schemas.microsoft.com/office/drawing/2016/5/9/chartex" xmlns:cx4="http://schemas.microsoft.com/office/drawing/2016/5/10/chartex" xmlns:cx5="http://schemas.microsoft.com/office/drawing/2016/5/11/chartex" xmlns:cx6="http://schemas.microsoft.com/office/drawing/2016/5/12/chartex" xmlns:cx7="http://schemas.microsoft.com/office/drawing/2016/5/13/chartex" xmlns:cx8="http://schemas.microsoft.com/office/drawing/2016/5/14/chartex" xmlns:mc="http://schemas.openxmlformats.org/markup-compatibility/2006" xmlns:aink="http://schemas.microsoft.com/office/drawing/2016/ink" xmlns:am3d="http://schemas.microsoft.com/office/drawing/2017/model3d" xmlns:o="urn:schemas-microsoft-com:office:office" xmlns:oel="http://schemas.microsoft.com/office/2019/extlst" xmlns:r="http://schemas.openxmlformats.org/officeDocument/2006/relationships" xmlns:m="http://schemas.openxmlformats.org/officeDocument/2006/math" xmlns:v="urn:schemas-microsoft-com:vml" xmlns:wp14="http://schemas.microsoft.com/office/word/2010/wordprocessingDrawing" xmlns:wp="http://schemas.openxmlformats.org/drawingml/2006/wordprocessingDrawing" xmlns:w10="urn:schemas-microsoft-com:office:word" xmlns:w="http://schemas.openxmlformats.org/wordprocessingml/2006/main" xmlns:w14="http://schemas.microsoft.com/office/word/2010/wordml" xmlns:w15="http://schemas.microsoft.com/office/word/2012/wordml" xmlns:w16cex="http://schemas.microsoft.com/office/word/2018/wordml/cex" xmlns:w16cid="http://schemas.microsoft.com/office/word/2016/wordml/cid" xmlns:w16="http://schemas.microsoft.com/office/word/2018/wordml" xmlns:w16du="http://schemas.microsoft.com/office/word/2023/wordml/word16du" xmlns:w16sdtdh="http://schemas.microsoft.com/office/word/2020/wordml/sdtdatahash" xmlns:w16se="http://schemas.microsoft.com/office/word/2015/wordml/symex" xmlns:wpg="http://schemas.microsoft.com/office/word/2010/wordprocessingGroup" xmlns:wpi="http://schemas.microsoft.com/office/word/2010/wordprocessingInk" xmlns:wne="http://schemas.microsoft.com/office/word/2006/wordml" xmlns:wps="http://schemas.microsoft.com/office/word/2010/wordprocessingShape" mc:Ignorable="w14 w15 w16se w16cid w16 w16cex w16sdtdh w16du wp14">
   <w:endnote w:type="separator" w:id="-1">
     <w:p>
       <w:pPr>
@@ -11242,7 +11090,7 @@
 </file>
 
 <file path=word/footer1.xml><?xml version="1.0" encoding="utf-8"?>
-<w:ftr xmlns:wpc="http://schemas.microsoft.com/office/word/2010/wordprocessingCanvas" xmlns:cx="http://schemas.microsoft.com/office/drawing/2014/chartex" xmlns:cx1="http://schemas.microsoft.com/office/drawing/2015/9/8/chartex" xmlns:cx2="http://schemas.microsoft.com/office/drawing/2015/10/21/chartex" xmlns:cx3="http://schemas.microsoft.com/office/drawing/2016/5/9/chartex" xmlns:cx4="http://schemas.microsoft.com/office/drawing/2016/5/10/chartex" xmlns:cx5="http://schemas.microsoft.com/office/drawing/2016/5/11/chartex" xmlns:cx6="http://schemas.microsoft.com/office/drawing/2016/5/12/chartex" xmlns:cx7="http://schemas.microsoft.com/office/drawing/2016/5/13/chartex" xmlns:cx8="http://schemas.microsoft.com/office/drawing/2016/5/14/chartex" xmlns:mc="http://schemas.openxmlformats.org/markup-compatibility/2006" xmlns:aink="http://schemas.microsoft.com/office/drawing/2016/ink" xmlns:am3d="http://schemas.microsoft.com/office/drawing/2017/model3d" xmlns:o="urn:schemas-microsoft-com:office:office" xmlns:oel="http://schemas.microsoft.com/office/2019/extlst" xmlns:r="http://schemas.openxmlformats.org/officeDocument/2006/relationships" xmlns:m="http://schemas.openxmlformats.org/officeDocument/2006/math" xmlns:v="urn:schemas-microsoft-com:vml" xmlns:wp14="http://schemas.microsoft.com/office/word/2010/wordprocessingDrawing" xmlns:wp="http://schemas.openxmlformats.org/drawingml/2006/wordprocessingDrawing" xmlns:w10="urn:schemas-microsoft-com:office:word" xmlns:w="http://schemas.openxmlformats.org/wordprocessingml/2006/main" xmlns:w14="http://schemas.microsoft.com/office/word/2010/wordml" xmlns:w15="http://schemas.microsoft.com/office/word/2012/wordml" xmlns:w16cex="http://schemas.microsoft.com/office/word/2018/wordml/cex" xmlns:w16cid="http://schemas.microsoft.com/office/word/2016/wordml/cid" xmlns:w16="http://schemas.microsoft.com/office/word/2018/wordml" xmlns:w16sdtdh="http://schemas.microsoft.com/office/word/2020/wordml/sdtdatahash" xmlns:w16se="http://schemas.microsoft.com/office/word/2015/wordml/symex" xmlns:wpg="http://schemas.microsoft.com/office/word/2010/wordprocessingGroup" xmlns:wpi="http://schemas.microsoft.com/office/word/2010/wordprocessingInk" xmlns:wne="http://schemas.microsoft.com/office/word/2006/wordml" xmlns:wps="http://schemas.microsoft.com/office/word/2010/wordprocessingShape" mc:Ignorable="w14 w15 w16se w16cid w16 w16cex w16sdtdh wp14">
+<w:ftr xmlns:wpc="http://schemas.microsoft.com/office/word/2010/wordprocessingCanvas" xmlns:cx="http://schemas.microsoft.com/office/drawing/2014/chartex" xmlns:cx1="http://schemas.microsoft.com/office/drawing/2015/9/8/chartex" xmlns:cx2="http://schemas.microsoft.com/office/drawing/2015/10/21/chartex" xmlns:cx3="http://schemas.microsoft.com/office/drawing/2016/5/9/chartex" xmlns:cx4="http://schemas.microsoft.com/office/drawing/2016/5/10/chartex" xmlns:cx5="http://schemas.microsoft.com/office/drawing/2016/5/11/chartex" xmlns:cx6="http://schemas.microsoft.com/office/drawing/2016/5/12/chartex" xmlns:cx7="http://schemas.microsoft.com/office/drawing/2016/5/13/chartex" xmlns:cx8="http://schemas.microsoft.com/office/drawing/2016/5/14/chartex" xmlns:mc="http://schemas.openxmlformats.org/markup-compatibility/2006" xmlns:aink="http://schemas.microsoft.com/office/drawing/2016/ink" xmlns:am3d="http://schemas.microsoft.com/office/drawing/2017/model3d" xmlns:o="urn:schemas-microsoft-com:office:office" xmlns:oel="http://schemas.microsoft.com/office/2019/extlst" xmlns:r="http://schemas.openxmlformats.org/officeDocument/2006/relationships" xmlns:m="http://schemas.openxmlformats.org/officeDocument/2006/math" xmlns:v="urn:schemas-microsoft-com:vml" xmlns:wp14="http://schemas.microsoft.com/office/word/2010/wordprocessingDrawing" xmlns:wp="http://schemas.openxmlformats.org/drawingml/2006/wordprocessingDrawing" xmlns:w10="urn:schemas-microsoft-com:office:word" xmlns:w="http://schemas.openxmlformats.org/wordprocessingml/2006/main" xmlns:w14="http://schemas.microsoft.com/office/word/2010/wordml" xmlns:w15="http://schemas.microsoft.com/office/word/2012/wordml" xmlns:w16cex="http://schemas.microsoft.com/office/word/2018/wordml/cex" xmlns:w16cid="http://schemas.microsoft.com/office/word/2016/wordml/cid" xmlns:w16="http://schemas.microsoft.com/office/word/2018/wordml" xmlns:w16du="http://schemas.microsoft.com/office/word/2023/wordml/word16du" xmlns:w16sdtdh="http://schemas.microsoft.com/office/word/2020/wordml/sdtdatahash" xmlns:w16se="http://schemas.microsoft.com/office/word/2015/wordml/symex" xmlns:wpg="http://schemas.microsoft.com/office/word/2010/wordprocessingGroup" xmlns:wpi="http://schemas.microsoft.com/office/word/2010/wordprocessingInk" xmlns:wne="http://schemas.microsoft.com/office/word/2006/wordml" xmlns:wps="http://schemas.microsoft.com/office/word/2010/wordprocessingShape" mc:Ignorable="w14 w15 w16se w16cid w16 w16cex w16sdtdh w16du wp14">
   <w:p>
     <w:pPr>
       <w:pBdr>
@@ -11424,7 +11272,7 @@
 </file>
 
 <file path=word/footer2.xml><?xml version="1.0" encoding="utf-8"?>
-<w:ftr xmlns:wpc="http://schemas.microsoft.com/office/word/2010/wordprocessingCanvas" xmlns:cx="http://schemas.microsoft.com/office/drawing/2014/chartex" xmlns:cx1="http://schemas.microsoft.com/office/drawing/2015/9/8/chartex" xmlns:cx2="http://schemas.microsoft.com/office/drawing/2015/10/21/chartex" xmlns:cx3="http://schemas.microsoft.com/office/drawing/2016/5/9/chartex" xmlns:cx4="http://schemas.microsoft.com/office/drawing/2016/5/10/chartex" xmlns:cx5="http://schemas.microsoft.com/office/drawing/2016/5/11/chartex" xmlns:cx6="http://schemas.microsoft.com/office/drawing/2016/5/12/chartex" xmlns:cx7="http://schemas.microsoft.com/office/drawing/2016/5/13/chartex" xmlns:cx8="http://schemas.microsoft.com/office/drawing/2016/5/14/chartex" xmlns:mc="http://schemas.openxmlformats.org/markup-compatibility/2006" xmlns:aink="http://schemas.microsoft.com/office/drawing/2016/ink" xmlns:am3d="http://schemas.microsoft.com/office/drawing/2017/model3d" xmlns:o="urn:schemas-microsoft-com:office:office" xmlns:oel="http://schemas.microsoft.com/office/2019/extlst" xmlns:r="http://schemas.openxmlformats.org/officeDocument/2006/relationships" xmlns:m="http://schemas.openxmlformats.org/officeDocument/2006/math" xmlns:v="urn:schemas-microsoft-com:vml" xmlns:wp14="http://schemas.microsoft.com/office/word/2010/wordprocessingDrawing" xmlns:wp="http://schemas.openxmlformats.org/drawingml/2006/wordprocessingDrawing" xmlns:w10="urn:schemas-microsoft-com:office:word" xmlns:w="http://schemas.openxmlformats.org/wordprocessingml/2006/main" xmlns:w14="http://schemas.microsoft.com/office/word/2010/wordml" xmlns:w15="http://schemas.microsoft.com/office/word/2012/wordml" xmlns:w16cex="http://schemas.microsoft.com/office/word/2018/wordml/cex" xmlns:w16cid="http://schemas.microsoft.com/office/word/2016/wordml/cid" xmlns:w16="http://schemas.microsoft.com/office/word/2018/wordml" xmlns:w16sdtdh="http://schemas.microsoft.com/office/word/2020/wordml/sdtdatahash" xmlns:w16se="http://schemas.microsoft.com/office/word/2015/wordml/symex" xmlns:wpg="http://schemas.microsoft.com/office/word/2010/wordprocessingGroup" xmlns:wpi="http://schemas.microsoft.com/office/word/2010/wordprocessingInk" xmlns:wne="http://schemas.microsoft.com/office/word/2006/wordml" xmlns:wps="http://schemas.microsoft.com/office/word/2010/wordprocessingShape" mc:Ignorable="w14 w15 w16se w16cid w16 w16cex w16sdtdh wp14">
+<w:ftr xmlns:wpc="http://schemas.microsoft.com/office/word/2010/wordprocessingCanvas" xmlns:cx="http://schemas.microsoft.com/office/drawing/2014/chartex" xmlns:cx1="http://schemas.microsoft.com/office/drawing/2015/9/8/chartex" xmlns:cx2="http://schemas.microsoft.com/office/drawing/2015/10/21/chartex" xmlns:cx3="http://schemas.microsoft.com/office/drawing/2016/5/9/chartex" xmlns:cx4="http://schemas.microsoft.com/office/drawing/2016/5/10/chartex" xmlns:cx5="http://schemas.microsoft.com/office/drawing/2016/5/11/chartex" xmlns:cx6="http://schemas.microsoft.com/office/drawing/2016/5/12/chartex" xmlns:cx7="http://schemas.microsoft.com/office/drawing/2016/5/13/chartex" xmlns:cx8="http://schemas.microsoft.com/office/drawing/2016/5/14/chartex" xmlns:mc="http://schemas.openxmlformats.org/markup-compatibility/2006" xmlns:aink="http://schemas.microsoft.com/office/drawing/2016/ink" xmlns:am3d="http://schemas.microsoft.com/office/drawing/2017/model3d" xmlns:o="urn:schemas-microsoft-com:office:office" xmlns:oel="http://schemas.microsoft.com/office/2019/extlst" xmlns:r="http://schemas.openxmlformats.org/officeDocument/2006/relationships" xmlns:m="http://schemas.openxmlformats.org/officeDocument/2006/math" xmlns:v="urn:schemas-microsoft-com:vml" xmlns:wp14="http://schemas.microsoft.com/office/word/2010/wordprocessingDrawing" xmlns:wp="http://schemas.openxmlformats.org/drawingml/2006/wordprocessingDrawing" xmlns:w10="urn:schemas-microsoft-com:office:word" xmlns:w="http://schemas.openxmlformats.org/wordprocessingml/2006/main" xmlns:w14="http://schemas.microsoft.com/office/word/2010/wordml" xmlns:w15="http://schemas.microsoft.com/office/word/2012/wordml" xmlns:w16cex="http://schemas.microsoft.com/office/word/2018/wordml/cex" xmlns:w16cid="http://schemas.microsoft.com/office/word/2016/wordml/cid" xmlns:w16="http://schemas.microsoft.com/office/word/2018/wordml" xmlns:w16du="http://schemas.microsoft.com/office/word/2023/wordml/word16du" xmlns:w16sdtdh="http://schemas.microsoft.com/office/word/2020/wordml/sdtdatahash" xmlns:w16se="http://schemas.microsoft.com/office/word/2015/wordml/symex" xmlns:wpg="http://schemas.microsoft.com/office/word/2010/wordprocessingGroup" xmlns:wpi="http://schemas.microsoft.com/office/word/2010/wordprocessingInk" xmlns:wne="http://schemas.microsoft.com/office/word/2006/wordml" xmlns:wps="http://schemas.microsoft.com/office/word/2010/wordprocessingShape" mc:Ignorable="w14 w15 w16se w16cid w16 w16cex w16sdtdh w16du wp14">
   <w:p>
     <w:pPr>
       <w:pBdr>
@@ -11620,7 +11468,7 @@
 </file>
 
 <file path=word/footnotes.xml><?xml version="1.0" encoding="utf-8"?>
-<w:footnotes xmlns:wpc="http://schemas.microsoft.com/office/word/2010/wordprocessingCanvas" xmlns:cx="http://schemas.microsoft.com/office/drawing/2014/chartex" xmlns:cx1="http://schemas.microsoft.com/office/drawing/2015/9/8/chartex" xmlns:cx2="http://schemas.microsoft.com/office/drawing/2015/10/21/chartex" xmlns:cx3="http://schemas.microsoft.com/office/drawing/2016/5/9/chartex" xmlns:cx4="http://schemas.microsoft.com/office/drawing/2016/5/10/chartex" xmlns:cx5="http://schemas.microsoft.com/office/drawing/2016/5/11/chartex" xmlns:cx6="http://schemas.microsoft.com/office/drawing/2016/5/12/chartex" xmlns:cx7="http://schemas.microsoft.com/office/drawing/2016/5/13/chartex" xmlns:cx8="http://schemas.microsoft.com/office/drawing/2016/5/14/chartex" xmlns:mc="http://schemas.openxmlformats.org/markup-compatibility/2006" xmlns:aink="http://schemas.microsoft.com/office/drawing/2016/ink" xmlns:am3d="http://schemas.microsoft.com/office/drawing/2017/model3d" xmlns:o="urn:schemas-microsoft-com:office:office" xmlns:oel="http://schemas.microsoft.com/office/2019/extlst" xmlns:r="http://schemas.openxmlformats.org/officeDocument/2006/relationships" xmlns:m="http://schemas.openxmlformats.org/officeDocument/2006/math" xmlns:v="urn:schemas-microsoft-com:vml" xmlns:wp14="http://schemas.microsoft.com/office/word/2010/wordprocessingDrawing" xmlns:wp="http://schemas.openxmlformats.org/drawingml/2006/wordprocessingDrawing" xmlns:w10="urn:schemas-microsoft-com:office:word" xmlns:w="http://schemas.openxmlformats.org/wordprocessingml/2006/main" xmlns:w14="http://schemas.microsoft.com/office/word/2010/wordml" xmlns:w15="http://schemas.microsoft.com/office/word/2012/wordml" xmlns:w16cex="http://schemas.microsoft.com/office/word/2018/wordml/cex" xmlns:w16cid="http://schemas.microsoft.com/office/word/2016/wordml/cid" xmlns:w16="http://schemas.microsoft.com/office/word/2018/wordml" xmlns:w16sdtdh="http://schemas.microsoft.com/office/word/2020/wordml/sdtdatahash" xmlns:w16se="http://schemas.microsoft.com/office/word/2015/wordml/symex" xmlns:wpg="http://schemas.microsoft.com/office/word/2010/wordprocessingGroup" xmlns:wpi="http://schemas.microsoft.com/office/word/2010/wordprocessingInk" xmlns:wne="http://schemas.microsoft.com/office/word/2006/wordml" xmlns:wps="http://schemas.microsoft.com/office/word/2010/wordprocessingShape" mc:Ignorable="w14 w15 w16se w16cid w16 w16cex w16sdtdh wp14">
+<w:footnotes xmlns:wpc="http://schemas.microsoft.com/office/word/2010/wordprocessingCanvas" xmlns:cx="http://schemas.microsoft.com/office/drawing/2014/chartex" xmlns:cx1="http://schemas.microsoft.com/office/drawing/2015/9/8/chartex" xmlns:cx2="http://schemas.microsoft.com/office/drawing/2015/10/21/chartex" xmlns:cx3="http://schemas.microsoft.com/office/drawing/2016/5/9/chartex" xmlns:cx4="http://schemas.microsoft.com/office/drawing/2016/5/10/chartex" xmlns:cx5="http://schemas.microsoft.com/office/drawing/2016/5/11/chartex" xmlns:cx6="http://schemas.microsoft.com/office/drawing/2016/5/12/chartex" xmlns:cx7="http://schemas.microsoft.com/office/drawing/2016/5/13/chartex" xmlns:cx8="http://schemas.microsoft.com/office/drawing/2016/5/14/chartex" xmlns:mc="http://schemas.openxmlformats.org/markup-compatibility/2006" xmlns:aink="http://schemas.microsoft.com/office/drawing/2016/ink" xmlns:am3d="http://schemas.microsoft.com/office/drawing/2017/model3d" xmlns:o="urn:schemas-microsoft-com:office:office" xmlns:oel="http://schemas.microsoft.com/office/2019/extlst" xmlns:r="http://schemas.openxmlformats.org/officeDocument/2006/relationships" xmlns:m="http://schemas.openxmlformats.org/officeDocument/2006/math" xmlns:v="urn:schemas-microsoft-com:vml" xmlns:wp14="http://schemas.microsoft.com/office/word/2010/wordprocessingDrawing" xmlns:wp="http://schemas.openxmlformats.org/drawingml/2006/wordprocessingDrawing" xmlns:w10="urn:schemas-microsoft-com:office:word" xmlns:w="http://schemas.openxmlformats.org/wordprocessingml/2006/main" xmlns:w14="http://schemas.microsoft.com/office/word/2010/wordml" xmlns:w15="http://schemas.microsoft.com/office/word/2012/wordml" xmlns:w16cex="http://schemas.microsoft.com/office/word/2018/wordml/cex" xmlns:w16cid="http://schemas.microsoft.com/office/word/2016/wordml/cid" xmlns:w16="http://schemas.microsoft.com/office/word/2018/wordml" xmlns:w16du="http://schemas.microsoft.com/office/word/2023/wordml/word16du" xmlns:w16sdtdh="http://schemas.microsoft.com/office/word/2020/wordml/sdtdatahash" xmlns:w16se="http://schemas.microsoft.com/office/word/2015/wordml/symex" xmlns:wpg="http://schemas.microsoft.com/office/word/2010/wordprocessingGroup" xmlns:wpi="http://schemas.microsoft.com/office/word/2010/wordprocessingInk" xmlns:wne="http://schemas.microsoft.com/office/word/2006/wordml" xmlns:wps="http://schemas.microsoft.com/office/word/2010/wordprocessingShape" mc:Ignorable="w14 w15 w16se w16cid w16 w16cex w16sdtdh w16du wp14">
   <w:footnote w:type="separator" w:id="-1">
     <w:p>
       <w:pPr>
@@ -11645,7 +11493,7 @@
 </file>
 
 <file path=word/header1.xml><?xml version="1.0" encoding="utf-8"?>
-<w:hdr xmlns:wpc="http://schemas.microsoft.com/office/word/2010/wordprocessingCanvas" xmlns:cx="http://schemas.microsoft.com/office/drawing/2014/chartex" xmlns:cx1="http://schemas.microsoft.com/office/drawing/2015/9/8/chartex" xmlns:cx2="http://schemas.microsoft.com/office/drawing/2015/10/21/chartex" xmlns:cx3="http://schemas.microsoft.com/office/drawing/2016/5/9/chartex" xmlns:cx4="http://schemas.microsoft.com/office/drawing/2016/5/10/chartex" xmlns:cx5="http://schemas.microsoft.com/office/drawing/2016/5/11/chartex" xmlns:cx6="http://schemas.microsoft.com/office/drawing/2016/5/12/chartex" xmlns:cx7="http://schemas.microsoft.com/office/drawing/2016/5/13/chartex" xmlns:cx8="http://schemas.microsoft.com/office/drawing/2016/5/14/chartex" xmlns:mc="http://schemas.openxmlformats.org/markup-compatibility/2006" xmlns:aink="http://schemas.microsoft.com/office/drawing/2016/ink" xmlns:am3d="http://schemas.microsoft.com/office/drawing/2017/model3d" xmlns:o="urn:schemas-microsoft-com:office:office" xmlns:oel="http://schemas.microsoft.com/office/2019/extlst" xmlns:r="http://schemas.openxmlformats.org/officeDocument/2006/relationships" xmlns:m="http://schemas.openxmlformats.org/officeDocument/2006/math" xmlns:v="urn:schemas-microsoft-com:vml" xmlns:wp14="http://schemas.microsoft.com/office/word/2010/wordprocessingDrawing" xmlns:wp="http://schemas.openxmlformats.org/drawingml/2006/wordprocessingDrawing" xmlns:w10="urn:schemas-microsoft-com:office:word" xmlns:w="http://schemas.openxmlformats.org/wordprocessingml/2006/main" xmlns:w14="http://schemas.microsoft.com/office/word/2010/wordml" xmlns:w15="http://schemas.microsoft.com/office/word/2012/wordml" xmlns:w16cex="http://schemas.microsoft.com/office/word/2018/wordml/cex" xmlns:w16cid="http://schemas.microsoft.com/office/word/2016/wordml/cid" xmlns:w16="http://schemas.microsoft.com/office/word/2018/wordml" xmlns:w16sdtdh="http://schemas.microsoft.com/office/word/2020/wordml/sdtdatahash" xmlns:w16se="http://schemas.microsoft.com/office/word/2015/wordml/symex" xmlns:wpg="http://schemas.microsoft.com/office/word/2010/wordprocessingGroup" xmlns:wpi="http://schemas.microsoft.com/office/word/2010/wordprocessingInk" xmlns:wne="http://schemas.microsoft.com/office/word/2006/wordml" xmlns:wps="http://schemas.microsoft.com/office/word/2010/wordprocessingShape" mc:Ignorable="w14 w15 w16se w16cid w16 w16cex w16sdtdh wp14">
+<w:hdr xmlns:wpc="http://schemas.microsoft.com/office/word/2010/wordprocessingCanvas" xmlns:cx="http://schemas.microsoft.com/office/drawing/2014/chartex" xmlns:cx1="http://schemas.microsoft.com/office/drawing/2015/9/8/chartex" xmlns:cx2="http://schemas.microsoft.com/office/drawing/2015/10/21/chartex" xmlns:cx3="http://schemas.microsoft.com/office/drawing/2016/5/9/chartex" xmlns:cx4="http://schemas.microsoft.com/office/drawing/2016/5/10/chartex" xmlns:cx5="http://schemas.microsoft.com/office/drawing/2016/5/11/chartex" xmlns:cx6="http://schemas.microsoft.com/office/drawing/2016/5/12/chartex" xmlns:cx7="http://schemas.microsoft.com/office/drawing/2016/5/13/chartex" xmlns:cx8="http://schemas.microsoft.com/office/drawing/2016/5/14/chartex" xmlns:mc="http://schemas.openxmlformats.org/markup-compatibility/2006" xmlns:aink="http://schemas.microsoft.com/office/drawing/2016/ink" xmlns:am3d="http://schemas.microsoft.com/office/drawing/2017/model3d" xmlns:o="urn:schemas-microsoft-com:office:office" xmlns:oel="http://schemas.microsoft.com/office/2019/extlst" xmlns:r="http://schemas.openxmlformats.org/officeDocument/2006/relationships" xmlns:m="http://schemas.openxmlformats.org/officeDocument/2006/math" xmlns:v="urn:schemas-microsoft-com:vml" xmlns:wp14="http://schemas.microsoft.com/office/word/2010/wordprocessingDrawing" xmlns:wp="http://schemas.openxmlformats.org/drawingml/2006/wordprocessingDrawing" xmlns:w10="urn:schemas-microsoft-com:office:word" xmlns:w="http://schemas.openxmlformats.org/wordprocessingml/2006/main" xmlns:w14="http://schemas.microsoft.com/office/word/2010/wordml" xmlns:w15="http://schemas.microsoft.com/office/word/2012/wordml" xmlns:w16cex="http://schemas.microsoft.com/office/word/2018/wordml/cex" xmlns:w16cid="http://schemas.microsoft.com/office/word/2016/wordml/cid" xmlns:w16="http://schemas.microsoft.com/office/word/2018/wordml" xmlns:w16du="http://schemas.microsoft.com/office/word/2023/wordml/word16du" xmlns:w16sdtdh="http://schemas.microsoft.com/office/word/2020/wordml/sdtdatahash" xmlns:w16se="http://schemas.microsoft.com/office/word/2015/wordml/symex" xmlns:wpg="http://schemas.microsoft.com/office/word/2010/wordprocessingGroup" xmlns:wpi="http://schemas.microsoft.com/office/word/2010/wordprocessingInk" xmlns:wne="http://schemas.microsoft.com/office/word/2006/wordml" xmlns:wps="http://schemas.microsoft.com/office/word/2010/wordprocessingShape" mc:Ignorable="w14 w15 w16se w16cid w16 w16cex w16sdtdh w16du wp14">
   <w:p>
     <w:pPr>
       <w:pStyle w:val="Header"/>
@@ -11658,7 +11506,7 @@
 </file>
 
 <file path=word/header2.xml><?xml version="1.0" encoding="utf-8"?>
-<w:hdr xmlns:wpc="http://schemas.microsoft.com/office/word/2010/wordprocessingCanvas" xmlns:cx="http://schemas.microsoft.com/office/drawing/2014/chartex" xmlns:cx1="http://schemas.microsoft.com/office/drawing/2015/9/8/chartex" xmlns:cx2="http://schemas.microsoft.com/office/drawing/2015/10/21/chartex" xmlns:cx3="http://schemas.microsoft.com/office/drawing/2016/5/9/chartex" xmlns:cx4="http://schemas.microsoft.com/office/drawing/2016/5/10/chartex" xmlns:cx5="http://schemas.microsoft.com/office/drawing/2016/5/11/chartex" xmlns:cx6="http://schemas.microsoft.com/office/drawing/2016/5/12/chartex" xmlns:cx7="http://schemas.microsoft.com/office/drawing/2016/5/13/chartex" xmlns:cx8="http://schemas.microsoft.com/office/drawing/2016/5/14/chartex" xmlns:mc="http://schemas.openxmlformats.org/markup-compatibility/2006" xmlns:aink="http://schemas.microsoft.com/office/drawing/2016/ink" xmlns:am3d="http://schemas.microsoft.com/office/drawing/2017/model3d" xmlns:o="urn:schemas-microsoft-com:office:office" xmlns:oel="http://schemas.microsoft.com/office/2019/extlst" xmlns:r="http://schemas.openxmlformats.org/officeDocument/2006/relationships" xmlns:m="http://schemas.openxmlformats.org/officeDocument/2006/math" xmlns:v="urn:schemas-microsoft-com:vml" xmlns:wp14="http://schemas.microsoft.com/office/word/2010/wordprocessingDrawing" xmlns:wp="http://schemas.openxmlformats.org/drawingml/2006/wordprocessingDrawing" xmlns:w10="urn:schemas-microsoft-com:office:word" xmlns:w="http://schemas.openxmlformats.org/wordprocessingml/2006/main" xmlns:w14="http://schemas.microsoft.com/office/word/2010/wordml" xmlns:w15="http://schemas.microsoft.com/office/word/2012/wordml" xmlns:w16cex="http://schemas.microsoft.com/office/word/2018/wordml/cex" xmlns:w16cid="http://schemas.microsoft.com/office/word/2016/wordml/cid" xmlns:w16="http://schemas.microsoft.com/office/word/2018/wordml" xmlns:w16sdtdh="http://schemas.microsoft.com/office/word/2020/wordml/sdtdatahash" xmlns:w16se="http://schemas.microsoft.com/office/word/2015/wordml/symex" xmlns:wpg="http://schemas.microsoft.com/office/word/2010/wordprocessingGroup" xmlns:wpi="http://schemas.microsoft.com/office/word/2010/wordprocessingInk" xmlns:wne="http://schemas.microsoft.com/office/word/2006/wordml" xmlns:wps="http://schemas.microsoft.com/office/word/2010/wordprocessingShape" mc:Ignorable="w14 w15 w16se w16cid w16 w16cex w16sdtdh wp14">
+<w:hdr xmlns:wpc="http://schemas.microsoft.com/office/word/2010/wordprocessingCanvas" xmlns:cx="http://schemas.microsoft.com/office/drawing/2014/chartex" xmlns:cx1="http://schemas.microsoft.com/office/drawing/2015/9/8/chartex" xmlns:cx2="http://schemas.microsoft.com/office/drawing/2015/10/21/chartex" xmlns:cx3="http://schemas.microsoft.com/office/drawing/2016/5/9/chartex" xmlns:cx4="http://schemas.microsoft.com/office/drawing/2016/5/10/chartex" xmlns:cx5="http://schemas.microsoft.com/office/drawing/2016/5/11/chartex" xmlns:cx6="http://schemas.microsoft.com/office/drawing/2016/5/12/chartex" xmlns:cx7="http://schemas.microsoft.com/office/drawing/2016/5/13/chartex" xmlns:cx8="http://schemas.microsoft.com/office/drawing/2016/5/14/chartex" xmlns:mc="http://schemas.openxmlformats.org/markup-compatibility/2006" xmlns:aink="http://schemas.microsoft.com/office/drawing/2016/ink" xmlns:am3d="http://schemas.microsoft.com/office/drawing/2017/model3d" xmlns:o="urn:schemas-microsoft-com:office:office" xmlns:oel="http://schemas.microsoft.com/office/2019/extlst" xmlns:r="http://schemas.openxmlformats.org/officeDocument/2006/relationships" xmlns:m="http://schemas.openxmlformats.org/officeDocument/2006/math" xmlns:v="urn:schemas-microsoft-com:vml" xmlns:wp14="http://schemas.microsoft.com/office/word/2010/wordprocessingDrawing" xmlns:wp="http://schemas.openxmlformats.org/drawingml/2006/wordprocessingDrawing" xmlns:w10="urn:schemas-microsoft-com:office:word" xmlns:w="http://schemas.openxmlformats.org/wordprocessingml/2006/main" xmlns:w14="http://schemas.microsoft.com/office/word/2010/wordml" xmlns:w15="http://schemas.microsoft.com/office/word/2012/wordml" xmlns:w16cex="http://schemas.microsoft.com/office/word/2018/wordml/cex" xmlns:w16cid="http://schemas.microsoft.com/office/word/2016/wordml/cid" xmlns:w16="http://schemas.microsoft.com/office/word/2018/wordml" xmlns:w16du="http://schemas.microsoft.com/office/word/2023/wordml/word16du" xmlns:w16sdtdh="http://schemas.microsoft.com/office/word/2020/wordml/sdtdatahash" xmlns:w16se="http://schemas.microsoft.com/office/word/2015/wordml/symex" xmlns:wpg="http://schemas.microsoft.com/office/word/2010/wordprocessingGroup" xmlns:wpi="http://schemas.microsoft.com/office/word/2010/wordprocessingInk" xmlns:wne="http://schemas.microsoft.com/office/word/2006/wordml" xmlns:wps="http://schemas.microsoft.com/office/word/2010/wordprocessingShape" mc:Ignorable="w14 w15 w16se w16cid w16 w16cex w16sdtdh w16du wp14">
   <w:p>
     <w:pPr>
       <w:pStyle w:val="Header"/>
@@ -11671,7 +11519,7 @@
 </file>
 
 <file path=word/styles.xml><?xml version="1.0" encoding="utf-8"?>
-<w:styles xmlns:mc="http://schemas.openxmlformats.org/markup-compatibility/2006" xmlns:r="http://schemas.openxmlformats.org/officeDocument/2006/relationships" xmlns:w="http://schemas.openxmlformats.org/wordprocessingml/2006/main" xmlns:w14="http://schemas.microsoft.com/office/word/2010/wordml" xmlns:w15="http://schemas.microsoft.com/office/word/2012/wordml" xmlns:w16cex="http://schemas.microsoft.com/office/word/2018/wordml/cex" xmlns:w16cid="http://schemas.microsoft.com/office/word/2016/wordml/cid" xmlns:w16="http://schemas.microsoft.com/office/word/2018/wordml" xmlns:w16sdtdh="http://schemas.microsoft.com/office/word/2020/wordml/sdtdatahash" xmlns:w16se="http://schemas.microsoft.com/office/word/2015/wordml/symex" mc:Ignorable="w14 w15 w16se w16cid w16 w16cex w16sdtdh">
+<w:styles xmlns:mc="http://schemas.openxmlformats.org/markup-compatibility/2006" xmlns:r="http://schemas.openxmlformats.org/officeDocument/2006/relationships" xmlns:w="http://schemas.openxmlformats.org/wordprocessingml/2006/main" xmlns:w14="http://schemas.microsoft.com/office/word/2010/wordml" xmlns:w15="http://schemas.microsoft.com/office/word/2012/wordml" xmlns:w16cex="http://schemas.microsoft.com/office/word/2018/wordml/cex" xmlns:w16cid="http://schemas.microsoft.com/office/word/2016/wordml/cid" xmlns:w16="http://schemas.microsoft.com/office/word/2018/wordml" xmlns:w16du="http://schemas.microsoft.com/office/word/2023/wordml/word16du" xmlns:w16sdtdh="http://schemas.microsoft.com/office/word/2020/wordml/sdtdatahash" xmlns:w16se="http://schemas.microsoft.com/office/word/2015/wordml/symex" mc:Ignorable="w14 w15 w16se w16cid w16 w16cex w16sdtdh w16du">
   <w:docDefaults>
     <w:rPrDefault>
       <w:rPr>

</xml_diff>